<commit_message>
LIBS 7001 files added 23/01/2018
</commit_message>
<xml_diff>
--- a/BUSA 7800/03Session2018.docx
+++ b/BUSA 7800/03Session2018.docx
@@ -375,21 +375,6 @@
         </w:rPr>
         <w:t>Why should you analyze the internal environment of the firm?</w:t>
         <w:br/>
-      </w:r>
-    </w:p>
-    <w:p>
-      <w:pPr>
-        <w:pStyle w:val="Normal"/>
-        <w:spacing w:lineRule="auto" w:line="240" w:before="0" w:after="0"/>
-        <w:rPr/>
-      </w:pPr>
-      <w:r>
-        <w:rPr>
-          <w:rFonts w:eastAsia="Times New Roman" w:cs="Times New Roman" w:ascii="Times New Roman" w:hAnsi="Times New Roman"/>
-          <w:sz w:val="26"/>
-          <w:szCs w:val="26"/>
-          <w:lang w:eastAsia="en-CA"/>
-        </w:rPr>
         <w:br/>
         <w:t xml:space="preserve">Why should you assess your resources and put them on a database? </w:t>
       </w:r>
@@ -696,12 +681,7 @@
           <w:numId w:val="15"/>
         </w:numPr>
         <w:spacing w:lineRule="auto" w:line="240" w:before="0" w:after="0"/>
-        <w:rPr>
-          <w:rFonts w:ascii="Times New Roman" w:hAnsi="Times New Roman" w:eastAsia="Times New Roman" w:cs="Times New Roman"/>
-          <w:sz w:val="26"/>
-          <w:szCs w:val="26"/>
-          <w:lang w:eastAsia="en-CA"/>
-        </w:rPr>
+        <w:rPr/>
       </w:pPr>
       <w:r>
         <w:rPr>
@@ -738,33 +718,7 @@
       <w:pPr>
         <w:pStyle w:val="Normal"/>
         <w:spacing w:lineRule="auto" w:line="240" w:before="0" w:after="0"/>
-        <w:ind w:left="503" w:hanging="0"/>
-        <w:rPr>
-          <w:rFonts w:ascii="Times New Roman" w:hAnsi="Times New Roman" w:eastAsia="Times New Roman" w:cs="Times New Roman"/>
-          <w:sz w:val="26"/>
-          <w:szCs w:val="26"/>
-          <w:lang w:eastAsia="en-CA"/>
-        </w:rPr>
-      </w:pPr>
-      <w:r>
-        <w:rPr>
-          <w:rFonts w:eastAsia="Times New Roman" w:cs="Times New Roman" w:ascii="Times New Roman" w:hAnsi="Times New Roman"/>
-          <w:sz w:val="26"/>
-          <w:szCs w:val="26"/>
-          <w:lang w:eastAsia="en-CA"/>
-        </w:rPr>
-      </w:r>
-    </w:p>
-    <w:p>
-      <w:pPr>
-        <w:pStyle w:val="Normal"/>
-        <w:spacing w:lineRule="auto" w:line="240" w:before="0" w:after="0"/>
-        <w:rPr>
-          <w:rFonts w:ascii="Times New Roman" w:hAnsi="Times New Roman" w:eastAsia="Times New Roman" w:cs="Times New Roman"/>
-          <w:sz w:val="26"/>
-          <w:szCs w:val="26"/>
-          <w:lang w:eastAsia="en-CA"/>
-        </w:rPr>
+        <w:rPr/>
       </w:pPr>
       <w:r>
         <w:rPr>
@@ -798,7 +752,25 @@
           <w:szCs w:val="26"/>
           <w:lang w:eastAsia="en-CA"/>
         </w:rPr>
-        <w:t>A firms custimer value proposition and cost competitiveness also depends on your suppliers value chain activities and your forward channel allies(wholesalers, retailers)</w:t>
+        <w:t xml:space="preserve">A firms </w:t>
+      </w:r>
+      <w:r>
+        <w:rPr>
+          <w:rFonts w:eastAsia="Times New Roman" w:cs="Times New Roman" w:ascii="Times New Roman" w:hAnsi="Times New Roman"/>
+          <w:sz w:val="26"/>
+          <w:szCs w:val="26"/>
+          <w:lang w:eastAsia="en-CA"/>
+        </w:rPr>
+        <w:t>customers</w:t>
+      </w:r>
+      <w:r>
+        <w:rPr>
+          <w:rFonts w:eastAsia="Times New Roman" w:cs="Times New Roman" w:ascii="Times New Roman" w:hAnsi="Times New Roman"/>
+          <w:sz w:val="26"/>
+          <w:szCs w:val="26"/>
+          <w:lang w:eastAsia="en-CA"/>
+        </w:rPr>
+        <w:t xml:space="preserve"> value proposition and cost competitiveness also depends on your suppliers value chain activities and your forward channel allies(wholesalers, retailers)</w:t>
       </w:r>
     </w:p>
     <w:p>
@@ -864,7 +836,25 @@
           <w:szCs w:val="26"/>
           <w:lang w:eastAsia="en-CA"/>
         </w:rPr>
-        <w:t>Activities performed by your uppliers &amp; firm &amp; forward channel</w:t>
+        <w:t xml:space="preserve">Activities performed by your </w:t>
+      </w:r>
+      <w:r>
+        <w:rPr>
+          <w:rFonts w:eastAsia="Times New Roman" w:cs="Times New Roman" w:ascii="Times New Roman" w:hAnsi="Times New Roman"/>
+          <w:sz w:val="26"/>
+          <w:szCs w:val="26"/>
+          <w:lang w:eastAsia="en-CA"/>
+        </w:rPr>
+        <w:t>s</w:t>
+      </w:r>
+      <w:r>
+        <w:rPr>
+          <w:rFonts w:eastAsia="Times New Roman" w:cs="Times New Roman" w:ascii="Times New Roman" w:hAnsi="Times New Roman"/>
+          <w:sz w:val="26"/>
+          <w:szCs w:val="26"/>
+          <w:lang w:eastAsia="en-CA"/>
+        </w:rPr>
+        <w:t>uppliers &amp; firm &amp; forward channel</w:t>
       </w:r>
     </w:p>
     <w:p>
@@ -1151,22 +1141,26 @@
     <w:p>
       <w:pPr>
         <w:pStyle w:val="Normal"/>
-        <w:spacing w:lineRule="auto" w:line="240" w:before="0" w:after="0"/>
-        <w:ind w:left="503" w:hanging="0"/>
-        <w:rPr>
-          <w:rFonts w:ascii="Times New Roman" w:hAnsi="Times New Roman" w:eastAsia="Times New Roman" w:cs="Times New Roman"/>
-          <w:sz w:val="26"/>
-          <w:szCs w:val="26"/>
-          <w:lang w:eastAsia="en-CA"/>
-        </w:rPr>
-      </w:pPr>
-      <w:r>
-        <w:rPr>
-          <w:rFonts w:eastAsia="Times New Roman" w:cs="Times New Roman" w:ascii="Times New Roman" w:hAnsi="Times New Roman"/>
-          <w:sz w:val="26"/>
-          <w:szCs w:val="26"/>
-          <w:lang w:eastAsia="en-CA"/>
-        </w:rPr>
+        <w:numPr>
+          <w:ilvl w:val="0"/>
+          <w:numId w:val="20"/>
+        </w:numPr>
+        <w:spacing w:lineRule="auto" w:line="240" w:before="0" w:after="0"/>
+        <w:rPr>
+          <w:rFonts w:ascii="Times New Roman" w:hAnsi="Times New Roman" w:eastAsia="Times New Roman" w:cs="Times New Roman"/>
+          <w:sz w:val="26"/>
+          <w:szCs w:val="26"/>
+          <w:lang w:eastAsia="en-CA"/>
+        </w:rPr>
+      </w:pPr>
+      <w:r>
+        <w:rPr>
+          <w:rFonts w:eastAsia="Times New Roman" w:cs="Times New Roman" w:ascii="Times New Roman" w:hAnsi="Times New Roman"/>
+          <w:sz w:val="26"/>
+          <w:szCs w:val="26"/>
+          <w:lang w:eastAsia="en-CA"/>
+        </w:rPr>
+        <w:t>Tangible and intangible assets that firms use to produce and enhance output</w:t>
       </w:r>
     </w:p>
     <w:p>
@@ -1348,41 +1342,51 @@
     <w:p>
       <w:pPr>
         <w:pStyle w:val="Normal"/>
-        <w:spacing w:lineRule="auto" w:line="240" w:before="0" w:after="0"/>
-        <w:rPr>
-          <w:rFonts w:ascii="Times New Roman" w:hAnsi="Times New Roman" w:eastAsia="Times New Roman" w:cs="Times New Roman"/>
-          <w:sz w:val="26"/>
-          <w:szCs w:val="26"/>
-          <w:lang w:eastAsia="en-CA"/>
-        </w:rPr>
-      </w:pPr>
-      <w:r>
-        <w:rPr>
-          <w:rFonts w:eastAsia="Times New Roman" w:cs="Times New Roman" w:ascii="Times New Roman" w:hAnsi="Times New Roman"/>
-          <w:sz w:val="26"/>
-          <w:szCs w:val="26"/>
-          <w:lang w:eastAsia="en-CA"/>
-        </w:rPr>
-      </w:r>
-    </w:p>
-    <w:p>
-      <w:pPr>
-        <w:pStyle w:val="Normal"/>
-        <w:spacing w:lineRule="auto" w:line="240" w:before="0" w:after="0"/>
-        <w:rPr>
-          <w:rFonts w:ascii="Times New Roman" w:hAnsi="Times New Roman" w:eastAsia="Times New Roman" w:cs="Times New Roman"/>
-          <w:sz w:val="26"/>
-          <w:szCs w:val="26"/>
-          <w:lang w:eastAsia="en-CA"/>
-        </w:rPr>
-      </w:pPr>
-      <w:r>
-        <w:rPr>
-          <w:rFonts w:eastAsia="Times New Roman" w:cs="Times New Roman" w:ascii="Times New Roman" w:hAnsi="Times New Roman"/>
-          <w:sz w:val="26"/>
-          <w:szCs w:val="26"/>
-          <w:lang w:eastAsia="en-CA"/>
-        </w:rPr>
+        <w:numPr>
+          <w:ilvl w:val="0"/>
+          <w:numId w:val="21"/>
+        </w:numPr>
+        <w:spacing w:lineRule="auto" w:line="240" w:before="0" w:after="0"/>
+        <w:rPr>
+          <w:rFonts w:ascii="Times New Roman" w:hAnsi="Times New Roman" w:eastAsia="Times New Roman" w:cs="Times New Roman"/>
+          <w:sz w:val="26"/>
+          <w:szCs w:val="26"/>
+          <w:lang w:eastAsia="en-CA"/>
+        </w:rPr>
+      </w:pPr>
+      <w:r>
+        <w:rPr>
+          <w:rFonts w:eastAsia="Times New Roman" w:cs="Times New Roman" w:ascii="Times New Roman" w:hAnsi="Times New Roman"/>
+          <w:sz w:val="26"/>
+          <w:szCs w:val="26"/>
+          <w:lang w:eastAsia="en-CA"/>
+        </w:rPr>
+        <w:t>Tangible resources are assets that are easy to identify, measure &amp; value (3 year old company value)</w:t>
+      </w:r>
+    </w:p>
+    <w:p>
+      <w:pPr>
+        <w:pStyle w:val="Normal"/>
+        <w:numPr>
+          <w:ilvl w:val="0"/>
+          <w:numId w:val="21"/>
+        </w:numPr>
+        <w:spacing w:lineRule="auto" w:line="240" w:before="0" w:after="0"/>
+        <w:rPr>
+          <w:rFonts w:ascii="Times New Roman" w:hAnsi="Times New Roman" w:eastAsia="Times New Roman" w:cs="Times New Roman"/>
+          <w:sz w:val="26"/>
+          <w:szCs w:val="26"/>
+          <w:lang w:eastAsia="en-CA"/>
+        </w:rPr>
+      </w:pPr>
+      <w:r>
+        <w:rPr>
+          <w:rFonts w:eastAsia="Times New Roman" w:cs="Times New Roman" w:ascii="Times New Roman" w:hAnsi="Times New Roman"/>
+          <w:sz w:val="26"/>
+          <w:szCs w:val="26"/>
+          <w:lang w:eastAsia="en-CA"/>
+        </w:rPr>
+        <w:t>Intangible assets that are harder to identify &amp; measure (because of these attributes they are often over looked)</w:t>
       </w:r>
     </w:p>
     <w:p>
@@ -1448,106 +1452,113 @@
     <w:p>
       <w:pPr>
         <w:pStyle w:val="Normal"/>
-        <w:spacing w:lineRule="auto" w:line="240" w:before="0" w:after="0"/>
-        <w:ind w:left="1043" w:hanging="0"/>
+        <w:numPr>
+          <w:ilvl w:val="0"/>
+          <w:numId w:val="22"/>
+        </w:numPr>
+        <w:spacing w:lineRule="auto" w:line="240" w:before="0" w:after="0"/>
         <w:textAlignment w:val="center"/>
         <w:rPr>
           <w:rFonts w:ascii="Times New Roman" w:hAnsi="Times New Roman" w:eastAsia="Times New Roman" w:cs="Times New Roman"/>
-          <w:i/>
+          <w:i w:val="false"/>
+          <w:i w:val="false"/>
+          <w:iCs w:val="false"/>
+          <w:sz w:val="26"/>
+          <w:szCs w:val="26"/>
+          <w:lang w:eastAsia="en-CA"/>
+        </w:rPr>
+      </w:pPr>
+      <w:r>
+        <w:rPr>
+          <w:rFonts w:eastAsia="Times New Roman" w:cs="Times New Roman" w:ascii="Times New Roman" w:hAnsi="Times New Roman"/>
+          <w:i w:val="false"/>
+          <w:iCs w:val="false"/>
+          <w:sz w:val="26"/>
+          <w:szCs w:val="26"/>
+          <w:lang w:eastAsia="en-CA"/>
+        </w:rPr>
+        <w:t>Physical resources eg laptop, company's van</w:t>
+      </w:r>
+    </w:p>
+    <w:p>
+      <w:pPr>
+        <w:pStyle w:val="Normal"/>
+        <w:numPr>
+          <w:ilvl w:val="0"/>
+          <w:numId w:val="22"/>
+        </w:numPr>
+        <w:spacing w:lineRule="auto" w:line="240" w:before="0" w:after="0"/>
+        <w:textAlignment w:val="center"/>
+        <w:rPr>
+          <w:rFonts w:ascii="Times New Roman" w:hAnsi="Times New Roman" w:eastAsia="Times New Roman" w:cs="Times New Roman"/>
+          <w:i w:val="false"/>
+          <w:i w:val="false"/>
+          <w:iCs w:val="false"/>
+          <w:sz w:val="26"/>
+          <w:szCs w:val="26"/>
+          <w:lang w:eastAsia="en-CA"/>
+        </w:rPr>
+      </w:pPr>
+      <w:r>
+        <w:rPr>
+          <w:rFonts w:eastAsia="Times New Roman" w:cs="Times New Roman" w:ascii="Times New Roman" w:hAnsi="Times New Roman"/>
+          <w:i w:val="false"/>
+          <w:iCs w:val="false"/>
+          <w:sz w:val="26"/>
+          <w:szCs w:val="26"/>
+          <w:lang w:eastAsia="en-CA"/>
+        </w:rPr>
+        <w:t>Financial resources</w:t>
+      </w:r>
+    </w:p>
+    <w:p>
+      <w:pPr>
+        <w:pStyle w:val="Normal"/>
+        <w:numPr>
+          <w:ilvl w:val="0"/>
+          <w:numId w:val="22"/>
+        </w:numPr>
+        <w:spacing w:lineRule="auto" w:line="240" w:before="0" w:after="0"/>
+        <w:textAlignment w:val="center"/>
+        <w:rPr>
+          <w:rFonts w:ascii="Times New Roman" w:hAnsi="Times New Roman" w:eastAsia="Times New Roman" w:cs="Times New Roman"/>
+          <w:i w:val="false"/>
+          <w:i w:val="false"/>
+          <w:iCs w:val="false"/>
+          <w:sz w:val="26"/>
+          <w:szCs w:val="26"/>
+          <w:lang w:eastAsia="en-CA"/>
+        </w:rPr>
+      </w:pPr>
+      <w:r>
+        <w:rPr>
+          <w:rFonts w:eastAsia="Times New Roman" w:cs="Times New Roman" w:ascii="Times New Roman" w:hAnsi="Times New Roman"/>
+          <w:i w:val="false"/>
+          <w:iCs w:val="false"/>
+          <w:sz w:val="26"/>
+          <w:szCs w:val="26"/>
+          <w:lang w:eastAsia="en-CA"/>
+        </w:rPr>
+        <w:t>Technological assets</w:t>
+      </w:r>
+    </w:p>
+    <w:p>
+      <w:pPr>
+        <w:pStyle w:val="Normal"/>
+        <w:spacing w:lineRule="auto" w:line="240" w:before="0" w:after="0"/>
+        <w:ind w:hanging="0"/>
+        <w:textAlignment w:val="center"/>
+        <w:rPr/>
+      </w:pPr>
+      <w:r>
+        <w:rPr>
+          <w:rFonts w:eastAsia="Times New Roman" w:cs="Times New Roman" w:ascii="Times New Roman" w:hAnsi="Times New Roman"/>
           <w:i/>
           <w:iCs/>
           <w:sz w:val="26"/>
           <w:szCs w:val="26"/>
           <w:lang w:eastAsia="en-CA"/>
         </w:rPr>
-      </w:pPr>
-      <w:r>
-        <w:rPr>
-          <w:rFonts w:eastAsia="Times New Roman" w:cs="Times New Roman" w:ascii="Times New Roman" w:hAnsi="Times New Roman"/>
-          <w:i/>
-          <w:iCs/>
-          <w:sz w:val="26"/>
-          <w:szCs w:val="26"/>
-          <w:lang w:eastAsia="en-CA"/>
-        </w:rPr>
-      </w:r>
-    </w:p>
-    <w:p>
-      <w:pPr>
-        <w:pStyle w:val="Normal"/>
-        <w:spacing w:lineRule="auto" w:line="240" w:before="0" w:after="0"/>
-        <w:ind w:left="1043" w:hanging="0"/>
-        <w:textAlignment w:val="center"/>
-        <w:rPr>
-          <w:rFonts w:ascii="Times New Roman" w:hAnsi="Times New Roman" w:eastAsia="Times New Roman" w:cs="Times New Roman"/>
-          <w:i/>
-          <w:i/>
-          <w:iCs/>
-          <w:sz w:val="26"/>
-          <w:szCs w:val="26"/>
-          <w:lang w:eastAsia="en-CA"/>
-        </w:rPr>
-      </w:pPr>
-      <w:r>
-        <w:rPr>
-          <w:rFonts w:eastAsia="Times New Roman" w:cs="Times New Roman" w:ascii="Times New Roman" w:hAnsi="Times New Roman"/>
-          <w:i/>
-          <w:iCs/>
-          <w:sz w:val="26"/>
-          <w:szCs w:val="26"/>
-          <w:lang w:eastAsia="en-CA"/>
-        </w:rPr>
-      </w:r>
-    </w:p>
-    <w:p>
-      <w:pPr>
-        <w:pStyle w:val="Normal"/>
-        <w:spacing w:lineRule="auto" w:line="240" w:before="0" w:after="0"/>
-        <w:ind w:left="1043" w:hanging="0"/>
-        <w:textAlignment w:val="center"/>
-        <w:rPr>
-          <w:rFonts w:ascii="Times New Roman" w:hAnsi="Times New Roman" w:eastAsia="Times New Roman" w:cs="Times New Roman"/>
-          <w:i/>
-          <w:i/>
-          <w:iCs/>
-          <w:sz w:val="26"/>
-          <w:szCs w:val="26"/>
-          <w:lang w:eastAsia="en-CA"/>
-        </w:rPr>
-      </w:pPr>
-      <w:r>
-        <w:rPr>
-          <w:rFonts w:eastAsia="Times New Roman" w:cs="Times New Roman" w:ascii="Times New Roman" w:hAnsi="Times New Roman"/>
-          <w:i/>
-          <w:iCs/>
-          <w:sz w:val="26"/>
-          <w:szCs w:val="26"/>
-          <w:lang w:eastAsia="en-CA"/>
-        </w:rPr>
-      </w:r>
-    </w:p>
-    <w:p>
-      <w:pPr>
-        <w:pStyle w:val="Normal"/>
-        <w:spacing w:lineRule="auto" w:line="240" w:before="0" w:after="0"/>
-        <w:ind w:left="1043" w:hanging="0"/>
-        <w:textAlignment w:val="center"/>
-        <w:rPr>
-          <w:rFonts w:ascii="Times New Roman" w:hAnsi="Times New Roman" w:eastAsia="Times New Roman" w:cs="Times New Roman"/>
-          <w:sz w:val="26"/>
-          <w:szCs w:val="26"/>
-          <w:lang w:eastAsia="en-CA"/>
-        </w:rPr>
-      </w:pPr>
-      <w:r>
-        <w:rPr>
-          <w:rFonts w:eastAsia="Times New Roman" w:cs="Times New Roman" w:ascii="Times New Roman" w:hAnsi="Times New Roman"/>
-          <w:i/>
-          <w:iCs/>
-          <w:sz w:val="26"/>
-          <w:szCs w:val="26"/>
-          <w:lang w:eastAsia="en-CA"/>
-        </w:rPr>
         <w:t xml:space="preserve"> </w:t>
       </w:r>
     </w:p>
@@ -1594,6 +1605,218 @@
     <w:p>
       <w:pPr>
         <w:pStyle w:val="Normal"/>
+        <w:numPr>
+          <w:ilvl w:val="0"/>
+          <w:numId w:val="23"/>
+        </w:numPr>
+        <w:spacing w:lineRule="auto" w:line="240" w:before="0" w:after="0"/>
+        <w:rPr>
+          <w:rFonts w:ascii="Times New Roman" w:hAnsi="Times New Roman" w:eastAsia="Times New Roman" w:cs="Times New Roman"/>
+          <w:sz w:val="26"/>
+          <w:szCs w:val="26"/>
+          <w:lang w:eastAsia="en-CA"/>
+        </w:rPr>
+      </w:pPr>
+      <w:r>
+        <w:rPr>
+          <w:rFonts w:eastAsia="Times New Roman" w:cs="Times New Roman" w:ascii="Times New Roman" w:hAnsi="Times New Roman"/>
+          <w:sz w:val="26"/>
+          <w:szCs w:val="26"/>
+          <w:lang w:eastAsia="en-CA"/>
+        </w:rPr>
+        <w:t>Human assets and intellectual capital</w:t>
+      </w:r>
+    </w:p>
+    <w:p>
+      <w:pPr>
+        <w:pStyle w:val="Normal"/>
+        <w:numPr>
+          <w:ilvl w:val="0"/>
+          <w:numId w:val="23"/>
+        </w:numPr>
+        <w:spacing w:lineRule="auto" w:line="240" w:before="0" w:after="0"/>
+        <w:rPr>
+          <w:rFonts w:ascii="Times New Roman" w:hAnsi="Times New Roman" w:eastAsia="Times New Roman" w:cs="Times New Roman"/>
+          <w:sz w:val="26"/>
+          <w:szCs w:val="26"/>
+          <w:lang w:eastAsia="en-CA"/>
+        </w:rPr>
+      </w:pPr>
+      <w:r>
+        <w:rPr>
+          <w:rFonts w:eastAsia="Times New Roman" w:cs="Times New Roman" w:ascii="Times New Roman" w:hAnsi="Times New Roman"/>
+          <w:sz w:val="26"/>
+          <w:szCs w:val="26"/>
+          <w:lang w:eastAsia="en-CA"/>
+        </w:rPr>
+        <w:t>Brand, Image and reputation</w:t>
+      </w:r>
+    </w:p>
+    <w:p>
+      <w:pPr>
+        <w:pStyle w:val="Normal"/>
+        <w:numPr>
+          <w:ilvl w:val="0"/>
+          <w:numId w:val="23"/>
+        </w:numPr>
+        <w:spacing w:lineRule="auto" w:line="240" w:before="0" w:after="0"/>
+        <w:rPr>
+          <w:rFonts w:ascii="Times New Roman" w:hAnsi="Times New Roman" w:eastAsia="Times New Roman" w:cs="Times New Roman"/>
+          <w:sz w:val="26"/>
+          <w:szCs w:val="26"/>
+          <w:lang w:eastAsia="en-CA"/>
+        </w:rPr>
+      </w:pPr>
+      <w:r>
+        <w:rPr>
+          <w:rFonts w:eastAsia="Times New Roman" w:cs="Times New Roman" w:ascii="Times New Roman" w:hAnsi="Times New Roman"/>
+          <w:sz w:val="26"/>
+          <w:szCs w:val="26"/>
+          <w:lang w:eastAsia="en-CA"/>
+        </w:rPr>
+        <w:t>Relationships w/ customers &amp; suppliers</w:t>
+      </w:r>
+    </w:p>
+    <w:p>
+      <w:pPr>
+        <w:pStyle w:val="Normal"/>
+        <w:numPr>
+          <w:ilvl w:val="0"/>
+          <w:numId w:val="23"/>
+        </w:numPr>
+        <w:spacing w:lineRule="auto" w:line="240" w:before="0" w:after="0"/>
+        <w:rPr>
+          <w:rFonts w:ascii="Times New Roman" w:hAnsi="Times New Roman" w:eastAsia="Times New Roman" w:cs="Times New Roman"/>
+          <w:sz w:val="26"/>
+          <w:szCs w:val="26"/>
+          <w:lang w:eastAsia="en-CA"/>
+        </w:rPr>
+      </w:pPr>
+      <w:r>
+        <w:rPr>
+          <w:rFonts w:eastAsia="Times New Roman" w:cs="Times New Roman" w:ascii="Times New Roman" w:hAnsi="Times New Roman"/>
+          <w:sz w:val="26"/>
+          <w:szCs w:val="26"/>
+          <w:lang w:eastAsia="en-CA"/>
+        </w:rPr>
+        <w:t>Companies culture</w:t>
+      </w:r>
+    </w:p>
+    <w:p>
+      <w:pPr>
+        <w:pStyle w:val="Normal"/>
+        <w:spacing w:lineRule="auto" w:line="240" w:before="0" w:after="0"/>
+        <w:ind w:hanging="0"/>
+        <w:rPr>
+          <w:rFonts w:ascii="Times New Roman" w:hAnsi="Times New Roman" w:eastAsia="Times New Roman" w:cs="Times New Roman"/>
+          <w:sz w:val="26"/>
+          <w:szCs w:val="26"/>
+          <w:lang w:eastAsia="en-CA"/>
+        </w:rPr>
+      </w:pPr>
+      <w:r>
+        <w:rPr>
+          <w:rFonts w:eastAsia="Times New Roman" w:cs="Times New Roman" w:ascii="Times New Roman" w:hAnsi="Times New Roman"/>
+          <w:sz w:val="26"/>
+          <w:szCs w:val="26"/>
+          <w:lang w:eastAsia="en-CA"/>
+        </w:rPr>
+      </w:r>
+    </w:p>
+    <w:p>
+      <w:pPr>
+        <w:pStyle w:val="Normal"/>
+        <w:spacing w:lineRule="auto" w:line="240" w:before="0" w:after="0"/>
+        <w:rPr>
+          <w:rFonts w:ascii="Times New Roman" w:hAnsi="Times New Roman" w:eastAsia="Times New Roman" w:cs="Times New Roman"/>
+          <w:sz w:val="26"/>
+          <w:szCs w:val="26"/>
+          <w:lang w:eastAsia="en-CA"/>
+        </w:rPr>
+      </w:pPr>
+      <w:r>
+        <w:rPr>
+          <w:rFonts w:eastAsia="Times New Roman" w:cs="Times New Roman" w:ascii="Times New Roman" w:hAnsi="Times New Roman"/>
+          <w:sz w:val="26"/>
+          <w:szCs w:val="26"/>
+          <w:lang w:eastAsia="en-CA"/>
+        </w:rPr>
+        <w:t>Why do sustainable competitive advantages rarely come from tangible resources?</w:t>
+      </w:r>
+    </w:p>
+    <w:p>
+      <w:pPr>
+        <w:pStyle w:val="Normal"/>
+        <w:numPr>
+          <w:ilvl w:val="0"/>
+          <w:numId w:val="24"/>
+        </w:numPr>
+        <w:spacing w:lineRule="auto" w:line="240" w:before="0" w:after="0"/>
+        <w:rPr>
+          <w:rFonts w:ascii="Times New Roman" w:hAnsi="Times New Roman" w:eastAsia="Times New Roman" w:cs="Times New Roman"/>
+          <w:sz w:val="26"/>
+          <w:szCs w:val="26"/>
+          <w:lang w:eastAsia="en-CA"/>
+        </w:rPr>
+      </w:pPr>
+      <w:r>
+        <w:rPr>
+          <w:rFonts w:eastAsia="Times New Roman" w:cs="Times New Roman" w:ascii="Times New Roman" w:hAnsi="Times New Roman"/>
+          <w:sz w:val="26"/>
+          <w:szCs w:val="26"/>
+          <w:lang w:eastAsia="en-CA"/>
+        </w:rPr>
+      </w:r>
+    </w:p>
+    <w:p>
+      <w:pPr>
+        <w:pStyle w:val="Normal"/>
+        <w:spacing w:lineRule="auto" w:line="240" w:before="0" w:after="0"/>
+        <w:rPr>
+          <w:rFonts w:ascii="Times New Roman" w:hAnsi="Times New Roman" w:eastAsia="Times New Roman" w:cs="Times New Roman"/>
+          <w:sz w:val="26"/>
+          <w:szCs w:val="26"/>
+          <w:lang w:eastAsia="en-CA"/>
+        </w:rPr>
+      </w:pPr>
+      <w:r>
+        <w:rPr>
+          <w:rFonts w:eastAsia="Times New Roman" w:cs="Times New Roman" w:ascii="Times New Roman" w:hAnsi="Times New Roman"/>
+          <w:sz w:val="26"/>
+          <w:szCs w:val="26"/>
+          <w:lang w:eastAsia="en-CA"/>
+        </w:rPr>
+      </w:r>
+    </w:p>
+    <w:p>
+      <w:pPr>
+        <w:pStyle w:val="Normal"/>
+        <w:spacing w:lineRule="auto" w:line="240" w:before="0" w:after="0"/>
+        <w:rPr/>
+      </w:pPr>
+      <w:r>
+        <w:rPr>
+          <w:rFonts w:eastAsia="Times New Roman" w:cs="Times New Roman" w:ascii="Times New Roman" w:hAnsi="Times New Roman"/>
+          <w:sz w:val="26"/>
+          <w:szCs w:val="26"/>
+          <w:lang w:eastAsia="en-CA"/>
+        </w:rPr>
+        <w:t xml:space="preserve">What are </w:t>
+      </w:r>
+      <w:r>
+        <w:rPr>
+          <w:rFonts w:eastAsia="Times New Roman" w:cs="Times New Roman" w:ascii="Times New Roman" w:hAnsi="Times New Roman"/>
+          <w:sz w:val="26"/>
+          <w:szCs w:val="26"/>
+          <w:u w:val="single"/>
+          <w:lang w:eastAsia="en-CA"/>
+        </w:rPr>
+        <w:t>organizational capabilities?</w:t>
+      </w:r>
+    </w:p>
+    <w:p>
+      <w:pPr>
+        <w:pStyle w:val="Normal"/>
         <w:spacing w:lineRule="auto" w:line="240" w:before="0" w:after="0"/>
         <w:ind w:left="503" w:hanging="0"/>
         <w:rPr>
@@ -1616,217 +1839,16 @@
       <w:pPr>
         <w:pStyle w:val="Normal"/>
         <w:spacing w:lineRule="auto" w:line="240" w:before="0" w:after="0"/>
-        <w:rPr>
-          <w:rFonts w:ascii="Times New Roman" w:hAnsi="Times New Roman" w:eastAsia="Times New Roman" w:cs="Times New Roman"/>
-          <w:sz w:val="26"/>
-          <w:szCs w:val="26"/>
-          <w:lang w:eastAsia="en-CA"/>
-        </w:rPr>
-      </w:pPr>
-      <w:r>
-        <w:rPr>
-          <w:rFonts w:eastAsia="Times New Roman" w:cs="Times New Roman" w:ascii="Times New Roman" w:hAnsi="Times New Roman"/>
-          <w:sz w:val="26"/>
-          <w:szCs w:val="26"/>
-          <w:lang w:eastAsia="en-CA"/>
-        </w:rPr>
-        <w:t>Why do sustainable competitive advantages rarely come from tangible resources?</w:t>
-      </w:r>
-    </w:p>
-    <w:p>
-      <w:pPr>
-        <w:pStyle w:val="Normal"/>
-        <w:spacing w:lineRule="auto" w:line="240" w:before="0" w:after="0"/>
-        <w:rPr>
-          <w:rFonts w:ascii="Times New Roman" w:hAnsi="Times New Roman" w:eastAsia="Times New Roman" w:cs="Times New Roman"/>
-          <w:sz w:val="26"/>
-          <w:szCs w:val="26"/>
-          <w:lang w:eastAsia="en-CA"/>
-        </w:rPr>
-      </w:pPr>
-      <w:r>
-        <w:rPr>
-          <w:rFonts w:eastAsia="Times New Roman" w:cs="Times New Roman" w:ascii="Times New Roman" w:hAnsi="Times New Roman"/>
-          <w:sz w:val="26"/>
-          <w:szCs w:val="26"/>
-          <w:lang w:eastAsia="en-CA"/>
-        </w:rPr>
-      </w:r>
-    </w:p>
-    <w:p>
-      <w:pPr>
-        <w:pStyle w:val="Normal"/>
-        <w:spacing w:lineRule="auto" w:line="240" w:before="0" w:after="0"/>
-        <w:rPr>
-          <w:rFonts w:ascii="Times New Roman" w:hAnsi="Times New Roman" w:eastAsia="Times New Roman" w:cs="Times New Roman"/>
-          <w:sz w:val="26"/>
-          <w:szCs w:val="26"/>
-          <w:lang w:eastAsia="en-CA"/>
-        </w:rPr>
-      </w:pPr>
-      <w:r>
-        <w:rPr>
-          <w:rFonts w:eastAsia="Times New Roman" w:cs="Times New Roman" w:ascii="Times New Roman" w:hAnsi="Times New Roman"/>
-          <w:sz w:val="26"/>
-          <w:szCs w:val="26"/>
-          <w:lang w:eastAsia="en-CA"/>
-        </w:rPr>
-      </w:r>
-    </w:p>
-    <w:p>
-      <w:pPr>
-        <w:pStyle w:val="Normal"/>
-        <w:spacing w:lineRule="auto" w:line="240" w:before="0" w:after="0"/>
-        <w:rPr>
-          <w:rFonts w:ascii="Times New Roman" w:hAnsi="Times New Roman" w:eastAsia="Times New Roman" w:cs="Times New Roman"/>
-          <w:sz w:val="26"/>
-          <w:szCs w:val="26"/>
-          <w:lang w:eastAsia="en-CA"/>
-        </w:rPr>
-      </w:pPr>
-      <w:r>
-        <w:rPr>
-          <w:rFonts w:eastAsia="Times New Roman" w:cs="Times New Roman" w:ascii="Times New Roman" w:hAnsi="Times New Roman"/>
-          <w:sz w:val="26"/>
-          <w:szCs w:val="26"/>
-          <w:lang w:eastAsia="en-CA"/>
-        </w:rPr>
-      </w:r>
-    </w:p>
-    <w:p>
-      <w:pPr>
-        <w:pStyle w:val="Normal"/>
-        <w:spacing w:lineRule="auto" w:line="240" w:before="0" w:after="0"/>
-        <w:rPr>
-          <w:rFonts w:ascii="Times New Roman" w:hAnsi="Times New Roman" w:eastAsia="Times New Roman" w:cs="Times New Roman"/>
-          <w:sz w:val="26"/>
-          <w:szCs w:val="26"/>
-          <w:lang w:eastAsia="en-CA"/>
-        </w:rPr>
-      </w:pPr>
-      <w:r>
-        <w:rPr>
-          <w:rFonts w:eastAsia="Times New Roman" w:cs="Times New Roman" w:ascii="Times New Roman" w:hAnsi="Times New Roman"/>
-          <w:sz w:val="26"/>
-          <w:szCs w:val="26"/>
-          <w:lang w:eastAsia="en-CA"/>
-        </w:rPr>
-      </w:r>
-    </w:p>
-    <w:p>
-      <w:pPr>
-        <w:pStyle w:val="Normal"/>
-        <w:spacing w:lineRule="auto" w:line="240" w:before="0" w:after="0"/>
-        <w:rPr>
-          <w:rFonts w:ascii="Times New Roman" w:hAnsi="Times New Roman" w:eastAsia="Times New Roman" w:cs="Times New Roman"/>
-          <w:sz w:val="26"/>
-          <w:szCs w:val="26"/>
-          <w:lang w:eastAsia="en-CA"/>
-        </w:rPr>
-      </w:pPr>
-      <w:r>
-        <w:rPr>
-          <w:rFonts w:eastAsia="Times New Roman" w:cs="Times New Roman" w:ascii="Times New Roman" w:hAnsi="Times New Roman"/>
-          <w:sz w:val="26"/>
-          <w:szCs w:val="26"/>
-          <w:lang w:eastAsia="en-CA"/>
-        </w:rPr>
-        <w:t xml:space="preserve">What are </w:t>
-      </w:r>
-      <w:r>
-        <w:rPr>
-          <w:rFonts w:eastAsia="Times New Roman" w:cs="Times New Roman" w:ascii="Times New Roman" w:hAnsi="Times New Roman"/>
-          <w:sz w:val="26"/>
-          <w:szCs w:val="26"/>
-          <w:u w:val="single"/>
-          <w:lang w:eastAsia="en-CA"/>
-        </w:rPr>
-        <w:t>organizational capabilities?</w:t>
-      </w:r>
-    </w:p>
-    <w:p>
-      <w:pPr>
-        <w:pStyle w:val="Normal"/>
-        <w:spacing w:lineRule="auto" w:line="240" w:before="0" w:after="0"/>
-        <w:ind w:left="503" w:hanging="0"/>
-        <w:rPr>
-          <w:rFonts w:ascii="Times New Roman" w:hAnsi="Times New Roman" w:eastAsia="Times New Roman" w:cs="Times New Roman"/>
-          <w:sz w:val="26"/>
-          <w:szCs w:val="26"/>
-          <w:lang w:eastAsia="en-CA"/>
-        </w:rPr>
-      </w:pPr>
-      <w:r>
-        <w:rPr>
-          <w:rFonts w:eastAsia="Times New Roman" w:cs="Times New Roman" w:ascii="Times New Roman" w:hAnsi="Times New Roman"/>
-          <w:sz w:val="26"/>
-          <w:szCs w:val="26"/>
-          <w:lang w:eastAsia="en-CA"/>
-        </w:rPr>
-      </w:r>
-    </w:p>
-    <w:p>
-      <w:pPr>
-        <w:pStyle w:val="Normal"/>
-        <w:spacing w:lineRule="auto" w:line="240" w:before="0" w:after="0"/>
-        <w:ind w:left="503" w:hanging="0"/>
-        <w:rPr>
-          <w:rFonts w:ascii="Times New Roman" w:hAnsi="Times New Roman" w:eastAsia="Times New Roman" w:cs="Times New Roman"/>
-          <w:sz w:val="26"/>
-          <w:szCs w:val="26"/>
-          <w:lang w:eastAsia="en-CA"/>
-        </w:rPr>
-      </w:pPr>
-      <w:r>
-        <w:rPr>
-          <w:rFonts w:eastAsia="Times New Roman" w:cs="Times New Roman" w:ascii="Times New Roman" w:hAnsi="Times New Roman"/>
-          <w:sz w:val="26"/>
-          <w:szCs w:val="26"/>
-          <w:lang w:eastAsia="en-CA"/>
-        </w:rPr>
-      </w:r>
-    </w:p>
-    <w:p>
-      <w:pPr>
-        <w:pStyle w:val="Normal"/>
-        <w:spacing w:lineRule="auto" w:line="240" w:before="0" w:after="0"/>
-        <w:ind w:left="503" w:hanging="0"/>
-        <w:rPr>
-          <w:rFonts w:ascii="Times New Roman" w:hAnsi="Times New Roman" w:eastAsia="Times New Roman" w:cs="Times New Roman"/>
-          <w:sz w:val="26"/>
-          <w:szCs w:val="26"/>
-          <w:lang w:eastAsia="en-CA"/>
-        </w:rPr>
-      </w:pPr>
-      <w:r>
-        <w:rPr>
-          <w:rFonts w:eastAsia="Times New Roman" w:cs="Times New Roman" w:ascii="Times New Roman" w:hAnsi="Times New Roman"/>
-          <w:sz w:val="26"/>
-          <w:szCs w:val="26"/>
-          <w:lang w:eastAsia="en-CA"/>
-        </w:rPr>
-      </w:r>
-    </w:p>
-    <w:p>
-      <w:pPr>
-        <w:pStyle w:val="Normal"/>
-        <w:spacing w:lineRule="auto" w:line="240" w:before="0" w:after="0"/>
-        <w:ind w:left="503" w:hanging="0"/>
-        <w:rPr>
-          <w:rFonts w:ascii="Times New Roman" w:hAnsi="Times New Roman" w:eastAsia="Times New Roman" w:cs="Times New Roman"/>
-          <w:sz w:val="26"/>
-          <w:szCs w:val="26"/>
-          <w:lang w:eastAsia="en-CA"/>
-        </w:rPr>
-      </w:pPr>
-      <w:r>
-        <w:rPr>
-          <w:rFonts w:eastAsia="Times New Roman" w:cs="Times New Roman" w:ascii="Times New Roman" w:hAnsi="Times New Roman"/>
-          <w:sz w:val="26"/>
-          <w:szCs w:val="26"/>
-          <w:lang w:eastAsia="en-CA"/>
-        </w:rPr>
-        <w:t> </w:t>
+        <w:ind w:hanging="0"/>
+        <w:rPr>
+          <w:rFonts w:ascii="Times New Roman" w:hAnsi="Times New Roman" w:eastAsia="Times New Roman" w:cs="Times New Roman"/>
+          <w:sz w:val="26"/>
+          <w:szCs w:val="26"/>
+          <w:lang w:eastAsia="en-CA"/>
+        </w:rPr>
+      </w:pPr>
+      <w:r>
+        <w:rPr/>
       </w:r>
     </w:p>
     <w:p>
@@ -1894,92 +1916,7 @@
       <w:pPr>
         <w:pStyle w:val="Normal"/>
         <w:spacing w:lineRule="auto" w:line="240" w:before="0" w:after="0"/>
-        <w:rPr>
-          <w:rFonts w:ascii="Times New Roman" w:hAnsi="Times New Roman" w:eastAsia="Times New Roman" w:cs="Times New Roman"/>
-          <w:sz w:val="26"/>
-          <w:szCs w:val="26"/>
-          <w:lang w:eastAsia="en-CA"/>
-        </w:rPr>
-      </w:pPr>
-      <w:r>
-        <w:rPr>
-          <w:rFonts w:eastAsia="Times New Roman" w:cs="Times New Roman" w:ascii="Times New Roman" w:hAnsi="Times New Roman"/>
-          <w:sz w:val="26"/>
-          <w:szCs w:val="26"/>
-          <w:lang w:eastAsia="en-CA"/>
-        </w:rPr>
-      </w:r>
-    </w:p>
-    <w:p>
-      <w:pPr>
-        <w:pStyle w:val="Normal"/>
-        <w:spacing w:lineRule="auto" w:line="240" w:before="0" w:after="0"/>
-        <w:rPr>
-          <w:rFonts w:ascii="Times New Roman" w:hAnsi="Times New Roman" w:eastAsia="Times New Roman" w:cs="Times New Roman"/>
-          <w:sz w:val="26"/>
-          <w:szCs w:val="26"/>
-          <w:lang w:eastAsia="en-CA"/>
-        </w:rPr>
-      </w:pPr>
-      <w:r>
-        <w:rPr>
-          <w:rFonts w:eastAsia="Times New Roman" w:cs="Times New Roman" w:ascii="Times New Roman" w:hAnsi="Times New Roman"/>
-          <w:sz w:val="26"/>
-          <w:szCs w:val="26"/>
-          <w:lang w:eastAsia="en-CA"/>
-        </w:rPr>
-      </w:r>
-    </w:p>
-    <w:p>
-      <w:pPr>
-        <w:pStyle w:val="Normal"/>
-        <w:spacing w:lineRule="auto" w:line="240" w:before="0" w:after="0"/>
-        <w:rPr>
-          <w:rFonts w:ascii="Times New Roman" w:hAnsi="Times New Roman" w:eastAsia="Times New Roman" w:cs="Times New Roman"/>
-          <w:sz w:val="26"/>
-          <w:szCs w:val="26"/>
-          <w:lang w:eastAsia="en-CA"/>
-        </w:rPr>
-      </w:pPr>
-      <w:r>
-        <w:rPr>
-          <w:rFonts w:eastAsia="Times New Roman" w:cs="Times New Roman" w:ascii="Times New Roman" w:hAnsi="Times New Roman"/>
-          <w:sz w:val="26"/>
-          <w:szCs w:val="26"/>
-          <w:lang w:eastAsia="en-CA"/>
-        </w:rPr>
-      </w:r>
-    </w:p>
-    <w:p>
-      <w:pPr>
-        <w:pStyle w:val="Normal"/>
-        <w:spacing w:lineRule="auto" w:line="240" w:before="0" w:after="0"/>
-        <w:rPr>
-          <w:rFonts w:ascii="Times New Roman" w:hAnsi="Times New Roman" w:eastAsia="Times New Roman" w:cs="Times New Roman"/>
-          <w:sz w:val="26"/>
-          <w:szCs w:val="26"/>
-          <w:lang w:eastAsia="en-CA"/>
-        </w:rPr>
-      </w:pPr>
-      <w:r>
-        <w:rPr>
-          <w:rFonts w:eastAsia="Times New Roman" w:cs="Times New Roman" w:ascii="Times New Roman" w:hAnsi="Times New Roman"/>
-          <w:sz w:val="26"/>
-          <w:szCs w:val="26"/>
-          <w:lang w:eastAsia="en-CA"/>
-        </w:rPr>
-      </w:r>
-    </w:p>
-    <w:p>
-      <w:pPr>
-        <w:pStyle w:val="Normal"/>
-        <w:spacing w:lineRule="auto" w:line="240" w:before="0" w:after="0"/>
-        <w:rPr>
-          <w:rFonts w:ascii="Times New Roman" w:hAnsi="Times New Roman" w:eastAsia="Times New Roman" w:cs="Times New Roman"/>
-          <w:sz w:val="26"/>
-          <w:szCs w:val="26"/>
-          <w:lang w:eastAsia="en-CA"/>
-        </w:rPr>
+        <w:rPr/>
       </w:pPr>
       <w:r>
         <w:rPr>
@@ -2228,70 +2165,6 @@
           <w:szCs w:val="26"/>
           <w:lang w:eastAsia="en-CA"/>
         </w:rPr>
-        <w:t> </w:t>
-      </w:r>
-    </w:p>
-    <w:p>
-      <w:pPr>
-        <w:pStyle w:val="Normal"/>
-        <w:spacing w:lineRule="auto" w:line="240" w:before="0" w:after="0"/>
-        <w:ind w:left="1043" w:hanging="0"/>
-        <w:rPr>
-          <w:rFonts w:ascii="Times New Roman" w:hAnsi="Times New Roman" w:eastAsia="Times New Roman" w:cs="Times New Roman"/>
-          <w:sz w:val="26"/>
-          <w:szCs w:val="26"/>
-          <w:lang w:eastAsia="en-CA"/>
-        </w:rPr>
-      </w:pPr>
-      <w:r>
-        <w:rPr>
-          <w:rFonts w:eastAsia="Times New Roman" w:cs="Times New Roman" w:ascii="Times New Roman" w:hAnsi="Times New Roman"/>
-          <w:sz w:val="26"/>
-          <w:szCs w:val="26"/>
-          <w:lang w:eastAsia="en-CA"/>
-        </w:rPr>
-      </w:r>
-    </w:p>
-    <w:p>
-      <w:pPr>
-        <w:pStyle w:val="Normal"/>
-        <w:spacing w:lineRule="auto" w:line="240" w:before="0" w:after="0"/>
-        <w:ind w:left="1043" w:hanging="0"/>
-        <w:rPr>
-          <w:rFonts w:ascii="Times New Roman" w:hAnsi="Times New Roman" w:eastAsia="Times New Roman" w:cs="Times New Roman"/>
-          <w:sz w:val="26"/>
-          <w:szCs w:val="26"/>
-          <w:lang w:eastAsia="en-CA"/>
-        </w:rPr>
-      </w:pPr>
-      <w:r>
-        <w:rPr>
-          <w:rFonts w:eastAsia="Times New Roman" w:cs="Times New Roman" w:ascii="Times New Roman" w:hAnsi="Times New Roman"/>
-          <w:sz w:val="26"/>
-          <w:szCs w:val="26"/>
-          <w:lang w:eastAsia="en-CA"/>
-        </w:rPr>
-      </w:r>
-    </w:p>
-    <w:p>
-      <w:pPr>
-        <w:pStyle w:val="Normal"/>
-        <w:spacing w:lineRule="auto" w:line="240" w:before="0" w:after="0"/>
-        <w:ind w:left="1043" w:hanging="0"/>
-        <w:rPr>
-          <w:rFonts w:ascii="Times New Roman" w:hAnsi="Times New Roman" w:eastAsia="Times New Roman" w:cs="Times New Roman"/>
-          <w:sz w:val="26"/>
-          <w:szCs w:val="26"/>
-          <w:lang w:eastAsia="en-CA"/>
-        </w:rPr>
-      </w:pPr>
-      <w:r>
-        <w:rPr>
-          <w:rFonts w:eastAsia="Times New Roman" w:cs="Times New Roman" w:ascii="Times New Roman" w:hAnsi="Times New Roman"/>
-          <w:sz w:val="26"/>
-          <w:szCs w:val="26"/>
-          <w:lang w:eastAsia="en-CA"/>
-        </w:rPr>
       </w:r>
     </w:p>
     <w:p>
@@ -2361,174 +2234,7 @@
           <w:szCs w:val="26"/>
           <w:lang w:eastAsia="en-CA"/>
         </w:rPr>
-      </w:r>
-    </w:p>
-    <w:p>
-      <w:pPr>
-        <w:pStyle w:val="Normal"/>
-        <w:spacing w:lineRule="auto" w:line="240" w:before="0" w:after="0"/>
-        <w:textAlignment w:val="center"/>
-        <w:rPr>
-          <w:rFonts w:ascii="Times New Roman" w:hAnsi="Times New Roman" w:eastAsia="Times New Roman" w:cs="Times New Roman"/>
-          <w:sz w:val="26"/>
-          <w:szCs w:val="26"/>
-          <w:lang w:eastAsia="en-CA"/>
-        </w:rPr>
-      </w:pPr>
-      <w:r>
-        <w:rPr>
-          <w:rFonts w:eastAsia="Times New Roman" w:cs="Times New Roman" w:ascii="Times New Roman" w:hAnsi="Times New Roman"/>
-          <w:sz w:val="26"/>
-          <w:szCs w:val="26"/>
-          <w:lang w:eastAsia="en-CA"/>
-        </w:rPr>
-      </w:r>
-    </w:p>
-    <w:p>
-      <w:pPr>
-        <w:pStyle w:val="Normal"/>
-        <w:spacing w:lineRule="auto" w:line="240" w:before="0" w:after="0"/>
-        <w:textAlignment w:val="center"/>
-        <w:rPr>
-          <w:rFonts w:ascii="Times New Roman" w:hAnsi="Times New Roman" w:eastAsia="Times New Roman" w:cs="Times New Roman"/>
-          <w:sz w:val="26"/>
-          <w:szCs w:val="26"/>
-          <w:lang w:eastAsia="en-CA"/>
-        </w:rPr>
-      </w:pPr>
-      <w:r>
-        <w:rPr>
-          <w:rFonts w:eastAsia="Times New Roman" w:cs="Times New Roman" w:ascii="Times New Roman" w:hAnsi="Times New Roman"/>
-          <w:sz w:val="26"/>
-          <w:szCs w:val="26"/>
-          <w:lang w:eastAsia="en-CA"/>
-        </w:rPr>
-      </w:r>
-    </w:p>
-    <w:p>
-      <w:pPr>
-        <w:pStyle w:val="Normal"/>
-        <w:spacing w:lineRule="auto" w:line="240" w:before="0" w:after="0"/>
-        <w:textAlignment w:val="center"/>
-        <w:rPr>
-          <w:rFonts w:ascii="Times New Roman" w:hAnsi="Times New Roman" w:eastAsia="Times New Roman" w:cs="Times New Roman"/>
-          <w:sz w:val="26"/>
-          <w:szCs w:val="26"/>
-          <w:lang w:eastAsia="en-CA"/>
-        </w:rPr>
-      </w:pPr>
-      <w:r>
-        <w:rPr>
-          <w:rFonts w:eastAsia="Times New Roman" w:cs="Times New Roman" w:ascii="Times New Roman" w:hAnsi="Times New Roman"/>
-          <w:sz w:val="26"/>
-          <w:szCs w:val="26"/>
-          <w:lang w:eastAsia="en-CA"/>
-        </w:rPr>
-      </w:r>
-    </w:p>
-    <w:p>
-      <w:pPr>
-        <w:pStyle w:val="Normal"/>
-        <w:spacing w:lineRule="auto" w:line="240" w:before="0" w:after="0"/>
-        <w:textAlignment w:val="center"/>
-        <w:rPr>
-          <w:rFonts w:ascii="Times New Roman" w:hAnsi="Times New Roman" w:eastAsia="Times New Roman" w:cs="Times New Roman"/>
-          <w:sz w:val="26"/>
-          <w:szCs w:val="26"/>
-          <w:lang w:eastAsia="en-CA"/>
-        </w:rPr>
-      </w:pPr>
-      <w:r>
-        <w:rPr>
-          <w:rFonts w:eastAsia="Times New Roman" w:cs="Times New Roman" w:ascii="Times New Roman" w:hAnsi="Times New Roman"/>
-          <w:sz w:val="26"/>
-          <w:szCs w:val="26"/>
-          <w:lang w:eastAsia="en-CA"/>
-        </w:rPr>
-      </w:r>
-    </w:p>
-    <w:p>
-      <w:pPr>
-        <w:pStyle w:val="Normal"/>
-        <w:spacing w:lineRule="auto" w:line="240" w:before="0" w:after="0"/>
-        <w:textAlignment w:val="center"/>
-        <w:rPr>
-          <w:rFonts w:ascii="Times New Roman" w:hAnsi="Times New Roman" w:eastAsia="Times New Roman" w:cs="Times New Roman"/>
-          <w:sz w:val="26"/>
-          <w:szCs w:val="26"/>
-          <w:lang w:eastAsia="en-CA"/>
-        </w:rPr>
-      </w:pPr>
-      <w:r>
-        <w:rPr>
-          <w:rFonts w:eastAsia="Times New Roman" w:cs="Times New Roman" w:ascii="Times New Roman" w:hAnsi="Times New Roman"/>
-          <w:sz w:val="26"/>
-          <w:szCs w:val="26"/>
-          <w:lang w:eastAsia="en-CA"/>
-        </w:rPr>
-      </w:r>
-    </w:p>
-    <w:p>
-      <w:pPr>
-        <w:pStyle w:val="Normal"/>
-        <w:spacing w:lineRule="auto" w:line="240" w:before="0" w:after="0"/>
-        <w:textAlignment w:val="center"/>
-        <w:rPr>
-          <w:rFonts w:ascii="Times New Roman" w:hAnsi="Times New Roman" w:eastAsia="Times New Roman" w:cs="Times New Roman"/>
-          <w:sz w:val="26"/>
-          <w:szCs w:val="26"/>
-          <w:lang w:eastAsia="en-CA"/>
-        </w:rPr>
-      </w:pPr>
-      <w:r>
-        <w:rPr>
-          <w:rFonts w:eastAsia="Times New Roman" w:cs="Times New Roman" w:ascii="Times New Roman" w:hAnsi="Times New Roman"/>
-          <w:sz w:val="26"/>
-          <w:szCs w:val="26"/>
-          <w:lang w:eastAsia="en-CA"/>
-        </w:rPr>
-      </w:r>
-    </w:p>
-    <w:p>
-      <w:pPr>
-        <w:pStyle w:val="Normal"/>
-        <w:spacing w:lineRule="auto" w:line="240" w:before="0" w:after="0"/>
-        <w:textAlignment w:val="center"/>
-        <w:rPr>
-          <w:rFonts w:ascii="Times New Roman" w:hAnsi="Times New Roman" w:eastAsia="Times New Roman" w:cs="Times New Roman"/>
-          <w:sz w:val="26"/>
-          <w:szCs w:val="26"/>
-          <w:lang w:eastAsia="en-CA"/>
-        </w:rPr>
-      </w:pPr>
-      <w:r>
-        <w:rPr>
-          <w:rFonts w:eastAsia="Times New Roman" w:cs="Times New Roman" w:ascii="Times New Roman" w:hAnsi="Times New Roman"/>
-          <w:sz w:val="26"/>
-          <w:szCs w:val="26"/>
-          <w:lang w:eastAsia="en-CA"/>
-        </w:rPr>
-      </w:r>
-    </w:p>
-    <w:p>
-      <w:pPr>
-        <w:pStyle w:val="Normal"/>
-        <w:spacing w:lineRule="auto" w:line="240" w:before="0" w:after="0"/>
-        <w:textAlignment w:val="center"/>
-        <w:rPr>
-          <w:rFonts w:ascii="Times New Roman" w:hAnsi="Times New Roman" w:eastAsia="Times New Roman" w:cs="Times New Roman"/>
-          <w:sz w:val="26"/>
-          <w:szCs w:val="26"/>
-          <w:lang w:eastAsia="en-CA"/>
-        </w:rPr>
-      </w:pPr>
-      <w:r>
-        <w:rPr>
-          <w:rFonts w:eastAsia="Times New Roman" w:cs="Times New Roman" w:ascii="Times New Roman" w:hAnsi="Times New Roman"/>
-          <w:sz w:val="26"/>
-          <w:szCs w:val="26"/>
-          <w:lang w:eastAsia="en-CA"/>
-        </w:rPr>
+        <w:tab/>
       </w:r>
     </w:p>
     <w:p>
@@ -2700,12 +2406,7 @@
         <w:spacing w:lineRule="auto" w:line="240" w:before="0" w:after="0"/>
         <w:contextualSpacing/>
         <w:textAlignment w:val="center"/>
-        <w:rPr>
-          <w:rFonts w:ascii="Times New Roman" w:hAnsi="Times New Roman" w:eastAsia="Times New Roman" w:cs="Times New Roman"/>
-          <w:sz w:val="26"/>
-          <w:szCs w:val="26"/>
-          <w:lang w:eastAsia="en-CA"/>
-        </w:rPr>
+        <w:rPr/>
       </w:pPr>
       <w:r>
         <w:rPr>
@@ -2726,29 +2427,6 @@
         </w:rPr>
         <w:t xml:space="preserve"> </w:t>
         <w:br/>
-      </w:r>
-    </w:p>
-    <w:p>
-      <w:pPr>
-        <w:pStyle w:val="ListParagraph"/>
-        <w:spacing w:lineRule="auto" w:line="240" w:before="0" w:after="0"/>
-        <w:ind w:left="360" w:hanging="0"/>
-        <w:contextualSpacing/>
-        <w:textAlignment w:val="center"/>
-        <w:rPr>
-          <w:rFonts w:ascii="Times New Roman" w:hAnsi="Times New Roman" w:eastAsia="Times New Roman" w:cs="Times New Roman"/>
-          <w:sz w:val="26"/>
-          <w:szCs w:val="26"/>
-          <w:lang w:eastAsia="en-CA"/>
-        </w:rPr>
-      </w:pPr>
-      <w:r>
-        <w:rPr>
-          <w:rFonts w:eastAsia="Times New Roman" w:cs="Times New Roman" w:ascii="Times New Roman" w:hAnsi="Times New Roman"/>
-          <w:sz w:val="26"/>
-          <w:szCs w:val="26"/>
-          <w:lang w:eastAsia="en-CA"/>
-        </w:rPr>
         <w:br/>
       </w:r>
     </w:p>
@@ -2808,27 +2486,7 @@
           <w:szCs w:val="26"/>
           <w:lang w:eastAsia="en-CA"/>
         </w:rPr>
-      </w:r>
-    </w:p>
-    <w:p>
-      <w:pPr>
-        <w:pStyle w:val="Normal"/>
-        <w:spacing w:lineRule="auto" w:line="240" w:before="0" w:after="0"/>
-        <w:textAlignment w:val="center"/>
-        <w:rPr>
-          <w:rFonts w:ascii="Times New Roman" w:hAnsi="Times New Roman" w:eastAsia="Times New Roman" w:cs="Times New Roman"/>
-          <w:sz w:val="26"/>
-          <w:szCs w:val="26"/>
-          <w:lang w:eastAsia="en-CA"/>
-        </w:rPr>
-      </w:pPr>
-      <w:r>
-        <w:rPr>
-          <w:rFonts w:eastAsia="Times New Roman" w:cs="Times New Roman" w:ascii="Times New Roman" w:hAnsi="Times New Roman"/>
-          <w:sz w:val="26"/>
-          <w:szCs w:val="26"/>
-          <w:lang w:eastAsia="en-CA"/>
-        </w:rPr>
+        <w:tab/>
       </w:r>
     </w:p>
     <w:p>
@@ -2909,85 +2567,38 @@
       <w:pPr>
         <w:pStyle w:val="Normal"/>
         <w:spacing w:lineRule="auto" w:line="240" w:before="0" w:after="0"/>
-        <w:ind w:left="1043" w:hanging="0"/>
-        <w:rPr>
-          <w:rFonts w:ascii="Times New Roman" w:hAnsi="Times New Roman" w:eastAsia="Times New Roman" w:cs="Times New Roman"/>
-          <w:sz w:val="26"/>
-          <w:szCs w:val="26"/>
-          <w:lang w:eastAsia="en-CA"/>
-        </w:rPr>
-      </w:pPr>
-      <w:r>
-        <w:rPr>
-          <w:rFonts w:eastAsia="Times New Roman" w:cs="Times New Roman" w:ascii="Times New Roman" w:hAnsi="Times New Roman"/>
-          <w:sz w:val="26"/>
-          <w:szCs w:val="26"/>
-          <w:lang w:eastAsia="en-CA"/>
-        </w:rPr>
-      </w:r>
-    </w:p>
-    <w:p>
-      <w:pPr>
-        <w:pStyle w:val="Normal"/>
-        <w:spacing w:lineRule="auto" w:line="240" w:before="0" w:after="0"/>
-        <w:ind w:left="1043" w:hanging="0"/>
-        <w:rPr>
-          <w:rFonts w:ascii="Times New Roman" w:hAnsi="Times New Roman" w:eastAsia="Times New Roman" w:cs="Times New Roman"/>
-          <w:sz w:val="26"/>
-          <w:szCs w:val="26"/>
-          <w:lang w:eastAsia="en-CA"/>
-        </w:rPr>
-      </w:pPr>
-      <w:r>
-        <w:rPr>
-          <w:rFonts w:eastAsia="Times New Roman" w:cs="Times New Roman" w:ascii="Times New Roman" w:hAnsi="Times New Roman"/>
-          <w:sz w:val="26"/>
-          <w:szCs w:val="26"/>
-          <w:lang w:eastAsia="en-CA"/>
-        </w:rPr>
-      </w:r>
-    </w:p>
-    <w:p>
-      <w:pPr>
-        <w:pStyle w:val="Normal"/>
-        <w:spacing w:lineRule="auto" w:line="240" w:before="0" w:after="0"/>
-        <w:ind w:left="1043" w:hanging="0"/>
-        <w:rPr>
-          <w:rFonts w:ascii="Times New Roman" w:hAnsi="Times New Roman" w:eastAsia="Times New Roman" w:cs="Times New Roman"/>
-          <w:sz w:val="26"/>
-          <w:szCs w:val="26"/>
-          <w:lang w:eastAsia="en-CA"/>
-        </w:rPr>
-      </w:pPr>
-      <w:r>
-        <w:rPr>
-          <w:rFonts w:eastAsia="Times New Roman" w:cs="Times New Roman" w:ascii="Times New Roman" w:hAnsi="Times New Roman"/>
-          <w:sz w:val="26"/>
-          <w:szCs w:val="26"/>
-          <w:lang w:eastAsia="en-CA"/>
-        </w:rPr>
-      </w:r>
-    </w:p>
-    <w:p>
-      <w:pPr>
-        <w:pStyle w:val="Normal"/>
-        <w:spacing w:lineRule="auto" w:line="240" w:before="0" w:after="0"/>
-        <w:ind w:left="1043" w:hanging="0"/>
-        <w:rPr>
-          <w:rFonts w:ascii="Times New Roman" w:hAnsi="Times New Roman" w:eastAsia="Times New Roman" w:cs="Times New Roman"/>
-          <w:sz w:val="26"/>
-          <w:szCs w:val="26"/>
-          <w:lang w:eastAsia="en-CA"/>
-        </w:rPr>
-      </w:pPr>
-      <w:r>
-        <w:rPr>
-          <w:rFonts w:eastAsia="Times New Roman" w:cs="Times New Roman" w:ascii="Times New Roman" w:hAnsi="Times New Roman"/>
-          <w:sz w:val="26"/>
-          <w:szCs w:val="26"/>
-          <w:lang w:eastAsia="en-CA"/>
-        </w:rPr>
-        <w:t> </w:t>
+        <w:ind w:hanging="0"/>
+        <w:rPr>
+          <w:rFonts w:ascii="Times New Roman" w:hAnsi="Times New Roman" w:eastAsia="Times New Roman" w:cs="Times New Roman"/>
+          <w:sz w:val="26"/>
+          <w:szCs w:val="26"/>
+          <w:lang w:eastAsia="en-CA"/>
+        </w:rPr>
+      </w:pPr>
+      <w:r>
+        <w:rPr>
+          <w:rFonts w:eastAsia="Times New Roman" w:cs="Times New Roman" w:ascii="Times New Roman" w:hAnsi="Times New Roman"/>
+          <w:sz w:val="26"/>
+          <w:szCs w:val="26"/>
+          <w:lang w:eastAsia="en-CA"/>
+        </w:rPr>
+        <w:tab/>
+      </w:r>
+    </w:p>
+    <w:p>
+      <w:pPr>
+        <w:pStyle w:val="Normal"/>
+        <w:spacing w:lineRule="auto" w:line="240" w:before="0" w:after="0"/>
+        <w:ind w:hanging="0"/>
+        <w:rPr>
+          <w:rFonts w:ascii="Times New Roman" w:hAnsi="Times New Roman" w:eastAsia="Times New Roman" w:cs="Times New Roman"/>
+          <w:sz w:val="26"/>
+          <w:szCs w:val="26"/>
+          <w:lang w:eastAsia="en-CA"/>
+        </w:rPr>
+      </w:pPr>
+      <w:r>
+        <w:rPr/>
       </w:r>
     </w:p>
     <w:p>
@@ -5080,7 +4691,7 @@
         <w:docPartGallery w:val="Page Numbers (Bottom of Page)"/>
         <w:docPartUnique w:val="true"/>
       </w:docPartObj>
-      <w:id w:val="1596609421"/>
+      <w:id w:val="1462933556"/>
     </w:sdtPr>
     <w:sdtContent>
       <w:p>
@@ -6945,9 +6556,9 @@
       <w:lvlJc w:val="left"/>
       <w:pPr>
         <w:tabs>
-          <w:tab w:val="num" w:pos="1223"/>
-        </w:tabs>
-        <w:ind w:left="1223" w:hanging="360"/>
+          <w:tab w:val="num" w:pos="863"/>
+        </w:tabs>
+        <w:ind w:left="863" w:hanging="360"/>
       </w:pPr>
       <w:rPr>
         <w:rFonts w:ascii="Symbol" w:hAnsi="Symbol" w:cs="Symbol" w:hint="default"/>
@@ -6961,9 +6572,9 @@
       <w:lvlJc w:val="left"/>
       <w:pPr>
         <w:tabs>
-          <w:tab w:val="num" w:pos="1583"/>
-        </w:tabs>
-        <w:ind w:left="1583" w:hanging="360"/>
+          <w:tab w:val="num" w:pos="1223"/>
+        </w:tabs>
+        <w:ind w:left="1223" w:hanging="360"/>
       </w:pPr>
       <w:rPr>
         <w:rFonts w:ascii="OpenSymbol" w:hAnsi="OpenSymbol" w:cs="OpenSymbol" w:hint="default"/>
@@ -6977,9 +6588,9 @@
       <w:lvlJc w:val="left"/>
       <w:pPr>
         <w:tabs>
-          <w:tab w:val="num" w:pos="1943"/>
-        </w:tabs>
-        <w:ind w:left="1943" w:hanging="360"/>
+          <w:tab w:val="num" w:pos="1583"/>
+        </w:tabs>
+        <w:ind w:left="1583" w:hanging="360"/>
       </w:pPr>
       <w:rPr>
         <w:rFonts w:ascii="OpenSymbol" w:hAnsi="OpenSymbol" w:cs="OpenSymbol" w:hint="default"/>
@@ -6993,9 +6604,9 @@
       <w:lvlJc w:val="left"/>
       <w:pPr>
         <w:tabs>
-          <w:tab w:val="num" w:pos="2303"/>
-        </w:tabs>
-        <w:ind w:left="2303" w:hanging="360"/>
+          <w:tab w:val="num" w:pos="1943"/>
+        </w:tabs>
+        <w:ind w:left="1943" w:hanging="360"/>
       </w:pPr>
       <w:rPr>
         <w:rFonts w:ascii="Symbol" w:hAnsi="Symbol" w:cs="Symbol" w:hint="default"/>
@@ -7009,9 +6620,9 @@
       <w:lvlJc w:val="left"/>
       <w:pPr>
         <w:tabs>
-          <w:tab w:val="num" w:pos="2663"/>
-        </w:tabs>
-        <w:ind w:left="2663" w:hanging="360"/>
+          <w:tab w:val="num" w:pos="2303"/>
+        </w:tabs>
+        <w:ind w:left="2303" w:hanging="360"/>
       </w:pPr>
       <w:rPr>
         <w:rFonts w:ascii="OpenSymbol" w:hAnsi="OpenSymbol" w:cs="OpenSymbol" w:hint="default"/>
@@ -7025,9 +6636,9 @@
       <w:lvlJc w:val="left"/>
       <w:pPr>
         <w:tabs>
-          <w:tab w:val="num" w:pos="3023"/>
-        </w:tabs>
-        <w:ind w:left="3023" w:hanging="360"/>
+          <w:tab w:val="num" w:pos="2663"/>
+        </w:tabs>
+        <w:ind w:left="2663" w:hanging="360"/>
       </w:pPr>
       <w:rPr>
         <w:rFonts w:ascii="OpenSymbol" w:hAnsi="OpenSymbol" w:cs="OpenSymbol" w:hint="default"/>
@@ -7041,9 +6652,9 @@
       <w:lvlJc w:val="left"/>
       <w:pPr>
         <w:tabs>
-          <w:tab w:val="num" w:pos="3383"/>
-        </w:tabs>
-        <w:ind w:left="3383" w:hanging="360"/>
+          <w:tab w:val="num" w:pos="3023"/>
+        </w:tabs>
+        <w:ind w:left="3023" w:hanging="360"/>
       </w:pPr>
       <w:rPr>
         <w:rFonts w:ascii="Symbol" w:hAnsi="Symbol" w:cs="Symbol" w:hint="default"/>
@@ -7057,9 +6668,9 @@
       <w:lvlJc w:val="left"/>
       <w:pPr>
         <w:tabs>
-          <w:tab w:val="num" w:pos="3743"/>
-        </w:tabs>
-        <w:ind w:left="3743" w:hanging="360"/>
+          <w:tab w:val="num" w:pos="3383"/>
+        </w:tabs>
+        <w:ind w:left="3383" w:hanging="360"/>
       </w:pPr>
       <w:rPr>
         <w:rFonts w:ascii="OpenSymbol" w:hAnsi="OpenSymbol" w:cs="OpenSymbol" w:hint="default"/>
@@ -7073,9 +6684,9 @@
       <w:lvlJc w:val="left"/>
       <w:pPr>
         <w:tabs>
-          <w:tab w:val="num" w:pos="4103"/>
-        </w:tabs>
-        <w:ind w:left="4103" w:hanging="360"/>
+          <w:tab w:val="num" w:pos="3743"/>
+        </w:tabs>
+        <w:ind w:left="3743" w:hanging="360"/>
       </w:pPr>
       <w:rPr>
         <w:rFonts w:ascii="OpenSymbol" w:hAnsi="OpenSymbol" w:cs="OpenSymbol" w:hint="default"/>
@@ -7641,6 +7252,736 @@
     </w:lvl>
   </w:abstractNum>
   <w:abstractNum w:abstractNumId="20">
+    <w:lvl w:ilvl="0">
+      <w:start w:val="1"/>
+      <w:numFmt w:val="bullet"/>
+      <w:lvlText w:val=""/>
+      <w:lvlJc w:val="left"/>
+      <w:pPr>
+        <w:tabs>
+          <w:tab w:val="num" w:pos="1223"/>
+        </w:tabs>
+        <w:ind w:left="1223" w:hanging="360"/>
+      </w:pPr>
+      <w:rPr>
+        <w:rFonts w:ascii="Symbol" w:hAnsi="Symbol" w:cs="Symbol" w:hint="default"/>
+        <w:rFonts w:cs="OpenSymbol"/>
+      </w:rPr>
+    </w:lvl>
+    <w:lvl w:ilvl="1">
+      <w:start w:val="1"/>
+      <w:numFmt w:val="bullet"/>
+      <w:lvlText w:val="◦"/>
+      <w:lvlJc w:val="left"/>
+      <w:pPr>
+        <w:tabs>
+          <w:tab w:val="num" w:pos="1583"/>
+        </w:tabs>
+        <w:ind w:left="1583" w:hanging="360"/>
+      </w:pPr>
+      <w:rPr>
+        <w:rFonts w:ascii="OpenSymbol" w:hAnsi="OpenSymbol" w:cs="OpenSymbol" w:hint="default"/>
+        <w:rFonts w:cs="OpenSymbol"/>
+      </w:rPr>
+    </w:lvl>
+    <w:lvl w:ilvl="2">
+      <w:start w:val="1"/>
+      <w:numFmt w:val="bullet"/>
+      <w:lvlText w:val="▪"/>
+      <w:lvlJc w:val="left"/>
+      <w:pPr>
+        <w:tabs>
+          <w:tab w:val="num" w:pos="1943"/>
+        </w:tabs>
+        <w:ind w:left="1943" w:hanging="360"/>
+      </w:pPr>
+      <w:rPr>
+        <w:rFonts w:ascii="OpenSymbol" w:hAnsi="OpenSymbol" w:cs="OpenSymbol" w:hint="default"/>
+        <w:rFonts w:cs="OpenSymbol"/>
+      </w:rPr>
+    </w:lvl>
+    <w:lvl w:ilvl="3">
+      <w:start w:val="1"/>
+      <w:numFmt w:val="bullet"/>
+      <w:lvlText w:val=""/>
+      <w:lvlJc w:val="left"/>
+      <w:pPr>
+        <w:tabs>
+          <w:tab w:val="num" w:pos="2303"/>
+        </w:tabs>
+        <w:ind w:left="2303" w:hanging="360"/>
+      </w:pPr>
+      <w:rPr>
+        <w:rFonts w:ascii="Symbol" w:hAnsi="Symbol" w:cs="Symbol" w:hint="default"/>
+        <w:rFonts w:cs="OpenSymbol"/>
+      </w:rPr>
+    </w:lvl>
+    <w:lvl w:ilvl="4">
+      <w:start w:val="1"/>
+      <w:numFmt w:val="bullet"/>
+      <w:lvlText w:val="◦"/>
+      <w:lvlJc w:val="left"/>
+      <w:pPr>
+        <w:tabs>
+          <w:tab w:val="num" w:pos="2663"/>
+        </w:tabs>
+        <w:ind w:left="2663" w:hanging="360"/>
+      </w:pPr>
+      <w:rPr>
+        <w:rFonts w:ascii="OpenSymbol" w:hAnsi="OpenSymbol" w:cs="OpenSymbol" w:hint="default"/>
+        <w:rFonts w:cs="OpenSymbol"/>
+      </w:rPr>
+    </w:lvl>
+    <w:lvl w:ilvl="5">
+      <w:start w:val="1"/>
+      <w:numFmt w:val="bullet"/>
+      <w:lvlText w:val="▪"/>
+      <w:lvlJc w:val="left"/>
+      <w:pPr>
+        <w:tabs>
+          <w:tab w:val="num" w:pos="3023"/>
+        </w:tabs>
+        <w:ind w:left="3023" w:hanging="360"/>
+      </w:pPr>
+      <w:rPr>
+        <w:rFonts w:ascii="OpenSymbol" w:hAnsi="OpenSymbol" w:cs="OpenSymbol" w:hint="default"/>
+        <w:rFonts w:cs="OpenSymbol"/>
+      </w:rPr>
+    </w:lvl>
+    <w:lvl w:ilvl="6">
+      <w:start w:val="1"/>
+      <w:numFmt w:val="bullet"/>
+      <w:lvlText w:val=""/>
+      <w:lvlJc w:val="left"/>
+      <w:pPr>
+        <w:tabs>
+          <w:tab w:val="num" w:pos="3383"/>
+        </w:tabs>
+        <w:ind w:left="3383" w:hanging="360"/>
+      </w:pPr>
+      <w:rPr>
+        <w:rFonts w:ascii="Symbol" w:hAnsi="Symbol" w:cs="Symbol" w:hint="default"/>
+        <w:rFonts w:cs="OpenSymbol"/>
+      </w:rPr>
+    </w:lvl>
+    <w:lvl w:ilvl="7">
+      <w:start w:val="1"/>
+      <w:numFmt w:val="bullet"/>
+      <w:lvlText w:val="◦"/>
+      <w:lvlJc w:val="left"/>
+      <w:pPr>
+        <w:tabs>
+          <w:tab w:val="num" w:pos="3743"/>
+        </w:tabs>
+        <w:ind w:left="3743" w:hanging="360"/>
+      </w:pPr>
+      <w:rPr>
+        <w:rFonts w:ascii="OpenSymbol" w:hAnsi="OpenSymbol" w:cs="OpenSymbol" w:hint="default"/>
+        <w:rFonts w:cs="OpenSymbol"/>
+      </w:rPr>
+    </w:lvl>
+    <w:lvl w:ilvl="8">
+      <w:start w:val="1"/>
+      <w:numFmt w:val="bullet"/>
+      <w:lvlText w:val="▪"/>
+      <w:lvlJc w:val="left"/>
+      <w:pPr>
+        <w:tabs>
+          <w:tab w:val="num" w:pos="4103"/>
+        </w:tabs>
+        <w:ind w:left="4103" w:hanging="360"/>
+      </w:pPr>
+      <w:rPr>
+        <w:rFonts w:ascii="OpenSymbol" w:hAnsi="OpenSymbol" w:cs="OpenSymbol" w:hint="default"/>
+        <w:rFonts w:cs="OpenSymbol"/>
+      </w:rPr>
+    </w:lvl>
+  </w:abstractNum>
+  <w:abstractNum w:abstractNumId="21">
+    <w:lvl w:ilvl="0">
+      <w:start w:val="1"/>
+      <w:numFmt w:val="bullet"/>
+      <w:lvlText w:val=""/>
+      <w:lvlJc w:val="left"/>
+      <w:pPr>
+        <w:tabs>
+          <w:tab w:val="num" w:pos="720"/>
+        </w:tabs>
+        <w:ind w:left="720" w:hanging="360"/>
+      </w:pPr>
+      <w:rPr>
+        <w:rFonts w:ascii="Symbol" w:hAnsi="Symbol" w:cs="Symbol" w:hint="default"/>
+        <w:rFonts w:cs="OpenSymbol"/>
+      </w:rPr>
+    </w:lvl>
+    <w:lvl w:ilvl="1">
+      <w:start w:val="1"/>
+      <w:numFmt w:val="bullet"/>
+      <w:lvlText w:val="◦"/>
+      <w:lvlJc w:val="left"/>
+      <w:pPr>
+        <w:tabs>
+          <w:tab w:val="num" w:pos="1080"/>
+        </w:tabs>
+        <w:ind w:left="1080" w:hanging="360"/>
+      </w:pPr>
+      <w:rPr>
+        <w:rFonts w:ascii="OpenSymbol" w:hAnsi="OpenSymbol" w:cs="OpenSymbol" w:hint="default"/>
+        <w:rFonts w:cs="OpenSymbol"/>
+      </w:rPr>
+    </w:lvl>
+    <w:lvl w:ilvl="2">
+      <w:start w:val="1"/>
+      <w:numFmt w:val="bullet"/>
+      <w:lvlText w:val="▪"/>
+      <w:lvlJc w:val="left"/>
+      <w:pPr>
+        <w:tabs>
+          <w:tab w:val="num" w:pos="1440"/>
+        </w:tabs>
+        <w:ind w:left="1440" w:hanging="360"/>
+      </w:pPr>
+      <w:rPr>
+        <w:rFonts w:ascii="OpenSymbol" w:hAnsi="OpenSymbol" w:cs="OpenSymbol" w:hint="default"/>
+        <w:rFonts w:cs="OpenSymbol"/>
+      </w:rPr>
+    </w:lvl>
+    <w:lvl w:ilvl="3">
+      <w:start w:val="1"/>
+      <w:numFmt w:val="bullet"/>
+      <w:lvlText w:val=""/>
+      <w:lvlJc w:val="left"/>
+      <w:pPr>
+        <w:tabs>
+          <w:tab w:val="num" w:pos="1800"/>
+        </w:tabs>
+        <w:ind w:left="1800" w:hanging="360"/>
+      </w:pPr>
+      <w:rPr>
+        <w:rFonts w:ascii="Symbol" w:hAnsi="Symbol" w:cs="Symbol" w:hint="default"/>
+        <w:rFonts w:cs="OpenSymbol"/>
+      </w:rPr>
+    </w:lvl>
+    <w:lvl w:ilvl="4">
+      <w:start w:val="1"/>
+      <w:numFmt w:val="bullet"/>
+      <w:lvlText w:val="◦"/>
+      <w:lvlJc w:val="left"/>
+      <w:pPr>
+        <w:tabs>
+          <w:tab w:val="num" w:pos="2160"/>
+        </w:tabs>
+        <w:ind w:left="2160" w:hanging="360"/>
+      </w:pPr>
+      <w:rPr>
+        <w:rFonts w:ascii="OpenSymbol" w:hAnsi="OpenSymbol" w:cs="OpenSymbol" w:hint="default"/>
+        <w:rFonts w:cs="OpenSymbol"/>
+      </w:rPr>
+    </w:lvl>
+    <w:lvl w:ilvl="5">
+      <w:start w:val="1"/>
+      <w:numFmt w:val="bullet"/>
+      <w:lvlText w:val="▪"/>
+      <w:lvlJc w:val="left"/>
+      <w:pPr>
+        <w:tabs>
+          <w:tab w:val="num" w:pos="2520"/>
+        </w:tabs>
+        <w:ind w:left="2520" w:hanging="360"/>
+      </w:pPr>
+      <w:rPr>
+        <w:rFonts w:ascii="OpenSymbol" w:hAnsi="OpenSymbol" w:cs="OpenSymbol" w:hint="default"/>
+        <w:rFonts w:cs="OpenSymbol"/>
+      </w:rPr>
+    </w:lvl>
+    <w:lvl w:ilvl="6">
+      <w:start w:val="1"/>
+      <w:numFmt w:val="bullet"/>
+      <w:lvlText w:val=""/>
+      <w:lvlJc w:val="left"/>
+      <w:pPr>
+        <w:tabs>
+          <w:tab w:val="num" w:pos="2880"/>
+        </w:tabs>
+        <w:ind w:left="2880" w:hanging="360"/>
+      </w:pPr>
+      <w:rPr>
+        <w:rFonts w:ascii="Symbol" w:hAnsi="Symbol" w:cs="Symbol" w:hint="default"/>
+        <w:rFonts w:cs="OpenSymbol"/>
+      </w:rPr>
+    </w:lvl>
+    <w:lvl w:ilvl="7">
+      <w:start w:val="1"/>
+      <w:numFmt w:val="bullet"/>
+      <w:lvlText w:val="◦"/>
+      <w:lvlJc w:val="left"/>
+      <w:pPr>
+        <w:tabs>
+          <w:tab w:val="num" w:pos="3240"/>
+        </w:tabs>
+        <w:ind w:left="3240" w:hanging="360"/>
+      </w:pPr>
+      <w:rPr>
+        <w:rFonts w:ascii="OpenSymbol" w:hAnsi="OpenSymbol" w:cs="OpenSymbol" w:hint="default"/>
+        <w:rFonts w:cs="OpenSymbol"/>
+      </w:rPr>
+    </w:lvl>
+    <w:lvl w:ilvl="8">
+      <w:start w:val="1"/>
+      <w:numFmt w:val="bullet"/>
+      <w:lvlText w:val="▪"/>
+      <w:lvlJc w:val="left"/>
+      <w:pPr>
+        <w:tabs>
+          <w:tab w:val="num" w:pos="3600"/>
+        </w:tabs>
+        <w:ind w:left="3600" w:hanging="360"/>
+      </w:pPr>
+      <w:rPr>
+        <w:rFonts w:ascii="OpenSymbol" w:hAnsi="OpenSymbol" w:cs="OpenSymbol" w:hint="default"/>
+        <w:rFonts w:cs="OpenSymbol"/>
+      </w:rPr>
+    </w:lvl>
+  </w:abstractNum>
+  <w:abstractNum w:abstractNumId="22">
+    <w:lvl w:ilvl="0">
+      <w:start w:val="1"/>
+      <w:numFmt w:val="bullet"/>
+      <w:lvlText w:val=""/>
+      <w:lvlJc w:val="left"/>
+      <w:pPr>
+        <w:tabs>
+          <w:tab w:val="num" w:pos="720"/>
+        </w:tabs>
+        <w:ind w:left="720" w:hanging="360"/>
+      </w:pPr>
+      <w:rPr>
+        <w:rFonts w:ascii="Symbol" w:hAnsi="Symbol" w:cs="Symbol" w:hint="default"/>
+        <w:rFonts w:cs="OpenSymbol"/>
+      </w:rPr>
+    </w:lvl>
+    <w:lvl w:ilvl="1">
+      <w:start w:val="1"/>
+      <w:numFmt w:val="bullet"/>
+      <w:lvlText w:val="◦"/>
+      <w:lvlJc w:val="left"/>
+      <w:pPr>
+        <w:tabs>
+          <w:tab w:val="num" w:pos="1080"/>
+        </w:tabs>
+        <w:ind w:left="1080" w:hanging="360"/>
+      </w:pPr>
+      <w:rPr>
+        <w:rFonts w:ascii="OpenSymbol" w:hAnsi="OpenSymbol" w:cs="OpenSymbol" w:hint="default"/>
+        <w:rFonts w:cs="OpenSymbol"/>
+      </w:rPr>
+    </w:lvl>
+    <w:lvl w:ilvl="2">
+      <w:start w:val="1"/>
+      <w:numFmt w:val="bullet"/>
+      <w:lvlText w:val="▪"/>
+      <w:lvlJc w:val="left"/>
+      <w:pPr>
+        <w:tabs>
+          <w:tab w:val="num" w:pos="1440"/>
+        </w:tabs>
+        <w:ind w:left="1440" w:hanging="360"/>
+      </w:pPr>
+      <w:rPr>
+        <w:rFonts w:ascii="OpenSymbol" w:hAnsi="OpenSymbol" w:cs="OpenSymbol" w:hint="default"/>
+        <w:rFonts w:cs="OpenSymbol"/>
+      </w:rPr>
+    </w:lvl>
+    <w:lvl w:ilvl="3">
+      <w:start w:val="1"/>
+      <w:numFmt w:val="bullet"/>
+      <w:lvlText w:val=""/>
+      <w:lvlJc w:val="left"/>
+      <w:pPr>
+        <w:tabs>
+          <w:tab w:val="num" w:pos="1800"/>
+        </w:tabs>
+        <w:ind w:left="1800" w:hanging="360"/>
+      </w:pPr>
+      <w:rPr>
+        <w:rFonts w:ascii="Symbol" w:hAnsi="Symbol" w:cs="Symbol" w:hint="default"/>
+        <w:rFonts w:cs="OpenSymbol"/>
+      </w:rPr>
+    </w:lvl>
+    <w:lvl w:ilvl="4">
+      <w:start w:val="1"/>
+      <w:numFmt w:val="bullet"/>
+      <w:lvlText w:val="◦"/>
+      <w:lvlJc w:val="left"/>
+      <w:pPr>
+        <w:tabs>
+          <w:tab w:val="num" w:pos="2160"/>
+        </w:tabs>
+        <w:ind w:left="2160" w:hanging="360"/>
+      </w:pPr>
+      <w:rPr>
+        <w:rFonts w:ascii="OpenSymbol" w:hAnsi="OpenSymbol" w:cs="OpenSymbol" w:hint="default"/>
+        <w:rFonts w:cs="OpenSymbol"/>
+      </w:rPr>
+    </w:lvl>
+    <w:lvl w:ilvl="5">
+      <w:start w:val="1"/>
+      <w:numFmt w:val="bullet"/>
+      <w:lvlText w:val="▪"/>
+      <w:lvlJc w:val="left"/>
+      <w:pPr>
+        <w:tabs>
+          <w:tab w:val="num" w:pos="2520"/>
+        </w:tabs>
+        <w:ind w:left="2520" w:hanging="360"/>
+      </w:pPr>
+      <w:rPr>
+        <w:rFonts w:ascii="OpenSymbol" w:hAnsi="OpenSymbol" w:cs="OpenSymbol" w:hint="default"/>
+        <w:rFonts w:cs="OpenSymbol"/>
+      </w:rPr>
+    </w:lvl>
+    <w:lvl w:ilvl="6">
+      <w:start w:val="1"/>
+      <w:numFmt w:val="bullet"/>
+      <w:lvlText w:val=""/>
+      <w:lvlJc w:val="left"/>
+      <w:pPr>
+        <w:tabs>
+          <w:tab w:val="num" w:pos="2880"/>
+        </w:tabs>
+        <w:ind w:left="2880" w:hanging="360"/>
+      </w:pPr>
+      <w:rPr>
+        <w:rFonts w:ascii="Symbol" w:hAnsi="Symbol" w:cs="Symbol" w:hint="default"/>
+        <w:rFonts w:cs="OpenSymbol"/>
+      </w:rPr>
+    </w:lvl>
+    <w:lvl w:ilvl="7">
+      <w:start w:val="1"/>
+      <w:numFmt w:val="bullet"/>
+      <w:lvlText w:val="◦"/>
+      <w:lvlJc w:val="left"/>
+      <w:pPr>
+        <w:tabs>
+          <w:tab w:val="num" w:pos="3240"/>
+        </w:tabs>
+        <w:ind w:left="3240" w:hanging="360"/>
+      </w:pPr>
+      <w:rPr>
+        <w:rFonts w:ascii="OpenSymbol" w:hAnsi="OpenSymbol" w:cs="OpenSymbol" w:hint="default"/>
+        <w:rFonts w:cs="OpenSymbol"/>
+      </w:rPr>
+    </w:lvl>
+    <w:lvl w:ilvl="8">
+      <w:start w:val="1"/>
+      <w:numFmt w:val="bullet"/>
+      <w:lvlText w:val="▪"/>
+      <w:lvlJc w:val="left"/>
+      <w:pPr>
+        <w:tabs>
+          <w:tab w:val="num" w:pos="3600"/>
+        </w:tabs>
+        <w:ind w:left="3600" w:hanging="360"/>
+      </w:pPr>
+      <w:rPr>
+        <w:rFonts w:ascii="OpenSymbol" w:hAnsi="OpenSymbol" w:cs="OpenSymbol" w:hint="default"/>
+        <w:rFonts w:cs="OpenSymbol"/>
+      </w:rPr>
+    </w:lvl>
+  </w:abstractNum>
+  <w:abstractNum w:abstractNumId="23">
+    <w:lvl w:ilvl="0">
+      <w:start w:val="1"/>
+      <w:numFmt w:val="bullet"/>
+      <w:lvlText w:val=""/>
+      <w:lvlJc w:val="left"/>
+      <w:pPr>
+        <w:tabs>
+          <w:tab w:val="num" w:pos="720"/>
+        </w:tabs>
+        <w:ind w:left="720" w:hanging="360"/>
+      </w:pPr>
+      <w:rPr>
+        <w:rFonts w:ascii="Symbol" w:hAnsi="Symbol" w:cs="Symbol" w:hint="default"/>
+        <w:rFonts w:cs="OpenSymbol"/>
+      </w:rPr>
+    </w:lvl>
+    <w:lvl w:ilvl="1">
+      <w:start w:val="1"/>
+      <w:numFmt w:val="bullet"/>
+      <w:lvlText w:val="◦"/>
+      <w:lvlJc w:val="left"/>
+      <w:pPr>
+        <w:tabs>
+          <w:tab w:val="num" w:pos="1080"/>
+        </w:tabs>
+        <w:ind w:left="1080" w:hanging="360"/>
+      </w:pPr>
+      <w:rPr>
+        <w:rFonts w:ascii="OpenSymbol" w:hAnsi="OpenSymbol" w:cs="OpenSymbol" w:hint="default"/>
+        <w:rFonts w:cs="OpenSymbol"/>
+      </w:rPr>
+    </w:lvl>
+    <w:lvl w:ilvl="2">
+      <w:start w:val="1"/>
+      <w:numFmt w:val="bullet"/>
+      <w:lvlText w:val="▪"/>
+      <w:lvlJc w:val="left"/>
+      <w:pPr>
+        <w:tabs>
+          <w:tab w:val="num" w:pos="1440"/>
+        </w:tabs>
+        <w:ind w:left="1440" w:hanging="360"/>
+      </w:pPr>
+      <w:rPr>
+        <w:rFonts w:ascii="OpenSymbol" w:hAnsi="OpenSymbol" w:cs="OpenSymbol" w:hint="default"/>
+        <w:rFonts w:cs="OpenSymbol"/>
+      </w:rPr>
+    </w:lvl>
+    <w:lvl w:ilvl="3">
+      <w:start w:val="1"/>
+      <w:numFmt w:val="bullet"/>
+      <w:lvlText w:val=""/>
+      <w:lvlJc w:val="left"/>
+      <w:pPr>
+        <w:tabs>
+          <w:tab w:val="num" w:pos="1800"/>
+        </w:tabs>
+        <w:ind w:left="1800" w:hanging="360"/>
+      </w:pPr>
+      <w:rPr>
+        <w:rFonts w:ascii="Symbol" w:hAnsi="Symbol" w:cs="Symbol" w:hint="default"/>
+        <w:rFonts w:cs="OpenSymbol"/>
+      </w:rPr>
+    </w:lvl>
+    <w:lvl w:ilvl="4">
+      <w:start w:val="1"/>
+      <w:numFmt w:val="bullet"/>
+      <w:lvlText w:val="◦"/>
+      <w:lvlJc w:val="left"/>
+      <w:pPr>
+        <w:tabs>
+          <w:tab w:val="num" w:pos="2160"/>
+        </w:tabs>
+        <w:ind w:left="2160" w:hanging="360"/>
+      </w:pPr>
+      <w:rPr>
+        <w:rFonts w:ascii="OpenSymbol" w:hAnsi="OpenSymbol" w:cs="OpenSymbol" w:hint="default"/>
+        <w:rFonts w:cs="OpenSymbol"/>
+      </w:rPr>
+    </w:lvl>
+    <w:lvl w:ilvl="5">
+      <w:start w:val="1"/>
+      <w:numFmt w:val="bullet"/>
+      <w:lvlText w:val="▪"/>
+      <w:lvlJc w:val="left"/>
+      <w:pPr>
+        <w:tabs>
+          <w:tab w:val="num" w:pos="2520"/>
+        </w:tabs>
+        <w:ind w:left="2520" w:hanging="360"/>
+      </w:pPr>
+      <w:rPr>
+        <w:rFonts w:ascii="OpenSymbol" w:hAnsi="OpenSymbol" w:cs="OpenSymbol" w:hint="default"/>
+        <w:rFonts w:cs="OpenSymbol"/>
+      </w:rPr>
+    </w:lvl>
+    <w:lvl w:ilvl="6">
+      <w:start w:val="1"/>
+      <w:numFmt w:val="bullet"/>
+      <w:lvlText w:val=""/>
+      <w:lvlJc w:val="left"/>
+      <w:pPr>
+        <w:tabs>
+          <w:tab w:val="num" w:pos="2880"/>
+        </w:tabs>
+        <w:ind w:left="2880" w:hanging="360"/>
+      </w:pPr>
+      <w:rPr>
+        <w:rFonts w:ascii="Symbol" w:hAnsi="Symbol" w:cs="Symbol" w:hint="default"/>
+        <w:rFonts w:cs="OpenSymbol"/>
+      </w:rPr>
+    </w:lvl>
+    <w:lvl w:ilvl="7">
+      <w:start w:val="1"/>
+      <w:numFmt w:val="bullet"/>
+      <w:lvlText w:val="◦"/>
+      <w:lvlJc w:val="left"/>
+      <w:pPr>
+        <w:tabs>
+          <w:tab w:val="num" w:pos="3240"/>
+        </w:tabs>
+        <w:ind w:left="3240" w:hanging="360"/>
+      </w:pPr>
+      <w:rPr>
+        <w:rFonts w:ascii="OpenSymbol" w:hAnsi="OpenSymbol" w:cs="OpenSymbol" w:hint="default"/>
+        <w:rFonts w:cs="OpenSymbol"/>
+      </w:rPr>
+    </w:lvl>
+    <w:lvl w:ilvl="8">
+      <w:start w:val="1"/>
+      <w:numFmt w:val="bullet"/>
+      <w:lvlText w:val="▪"/>
+      <w:lvlJc w:val="left"/>
+      <w:pPr>
+        <w:tabs>
+          <w:tab w:val="num" w:pos="3600"/>
+        </w:tabs>
+        <w:ind w:left="3600" w:hanging="360"/>
+      </w:pPr>
+      <w:rPr>
+        <w:rFonts w:ascii="OpenSymbol" w:hAnsi="OpenSymbol" w:cs="OpenSymbol" w:hint="default"/>
+        <w:rFonts w:cs="OpenSymbol"/>
+      </w:rPr>
+    </w:lvl>
+  </w:abstractNum>
+  <w:abstractNum w:abstractNumId="24">
+    <w:lvl w:ilvl="0">
+      <w:start w:val="1"/>
+      <w:numFmt w:val="bullet"/>
+      <w:lvlText w:val=""/>
+      <w:lvlJc w:val="left"/>
+      <w:pPr>
+        <w:tabs>
+          <w:tab w:val="num" w:pos="720"/>
+        </w:tabs>
+        <w:ind w:left="720" w:hanging="360"/>
+      </w:pPr>
+      <w:rPr>
+        <w:rFonts w:ascii="Symbol" w:hAnsi="Symbol" w:cs="Symbol" w:hint="default"/>
+        <w:rFonts w:cs="OpenSymbol"/>
+      </w:rPr>
+    </w:lvl>
+    <w:lvl w:ilvl="1">
+      <w:start w:val="1"/>
+      <w:numFmt w:val="bullet"/>
+      <w:lvlText w:val="◦"/>
+      <w:lvlJc w:val="left"/>
+      <w:pPr>
+        <w:tabs>
+          <w:tab w:val="num" w:pos="1080"/>
+        </w:tabs>
+        <w:ind w:left="1080" w:hanging="360"/>
+      </w:pPr>
+      <w:rPr>
+        <w:rFonts w:ascii="OpenSymbol" w:hAnsi="OpenSymbol" w:cs="OpenSymbol" w:hint="default"/>
+        <w:rFonts w:cs="OpenSymbol"/>
+      </w:rPr>
+    </w:lvl>
+    <w:lvl w:ilvl="2">
+      <w:start w:val="1"/>
+      <w:numFmt w:val="bullet"/>
+      <w:lvlText w:val="▪"/>
+      <w:lvlJc w:val="left"/>
+      <w:pPr>
+        <w:tabs>
+          <w:tab w:val="num" w:pos="1440"/>
+        </w:tabs>
+        <w:ind w:left="1440" w:hanging="360"/>
+      </w:pPr>
+      <w:rPr>
+        <w:rFonts w:ascii="OpenSymbol" w:hAnsi="OpenSymbol" w:cs="OpenSymbol" w:hint="default"/>
+        <w:rFonts w:cs="OpenSymbol"/>
+      </w:rPr>
+    </w:lvl>
+    <w:lvl w:ilvl="3">
+      <w:start w:val="1"/>
+      <w:numFmt w:val="bullet"/>
+      <w:lvlText w:val=""/>
+      <w:lvlJc w:val="left"/>
+      <w:pPr>
+        <w:tabs>
+          <w:tab w:val="num" w:pos="1800"/>
+        </w:tabs>
+        <w:ind w:left="1800" w:hanging="360"/>
+      </w:pPr>
+      <w:rPr>
+        <w:rFonts w:ascii="Symbol" w:hAnsi="Symbol" w:cs="Symbol" w:hint="default"/>
+        <w:rFonts w:cs="OpenSymbol"/>
+      </w:rPr>
+    </w:lvl>
+    <w:lvl w:ilvl="4">
+      <w:start w:val="1"/>
+      <w:numFmt w:val="bullet"/>
+      <w:lvlText w:val="◦"/>
+      <w:lvlJc w:val="left"/>
+      <w:pPr>
+        <w:tabs>
+          <w:tab w:val="num" w:pos="2160"/>
+        </w:tabs>
+        <w:ind w:left="2160" w:hanging="360"/>
+      </w:pPr>
+      <w:rPr>
+        <w:rFonts w:ascii="OpenSymbol" w:hAnsi="OpenSymbol" w:cs="OpenSymbol" w:hint="default"/>
+        <w:rFonts w:cs="OpenSymbol"/>
+      </w:rPr>
+    </w:lvl>
+    <w:lvl w:ilvl="5">
+      <w:start w:val="1"/>
+      <w:numFmt w:val="bullet"/>
+      <w:lvlText w:val="▪"/>
+      <w:lvlJc w:val="left"/>
+      <w:pPr>
+        <w:tabs>
+          <w:tab w:val="num" w:pos="2520"/>
+        </w:tabs>
+        <w:ind w:left="2520" w:hanging="360"/>
+      </w:pPr>
+      <w:rPr>
+        <w:rFonts w:ascii="OpenSymbol" w:hAnsi="OpenSymbol" w:cs="OpenSymbol" w:hint="default"/>
+        <w:rFonts w:cs="OpenSymbol"/>
+      </w:rPr>
+    </w:lvl>
+    <w:lvl w:ilvl="6">
+      <w:start w:val="1"/>
+      <w:numFmt w:val="bullet"/>
+      <w:lvlText w:val=""/>
+      <w:lvlJc w:val="left"/>
+      <w:pPr>
+        <w:tabs>
+          <w:tab w:val="num" w:pos="2880"/>
+        </w:tabs>
+        <w:ind w:left="2880" w:hanging="360"/>
+      </w:pPr>
+      <w:rPr>
+        <w:rFonts w:ascii="Symbol" w:hAnsi="Symbol" w:cs="Symbol" w:hint="default"/>
+        <w:rFonts w:cs="OpenSymbol"/>
+      </w:rPr>
+    </w:lvl>
+    <w:lvl w:ilvl="7">
+      <w:start w:val="1"/>
+      <w:numFmt w:val="bullet"/>
+      <w:lvlText w:val="◦"/>
+      <w:lvlJc w:val="left"/>
+      <w:pPr>
+        <w:tabs>
+          <w:tab w:val="num" w:pos="3240"/>
+        </w:tabs>
+        <w:ind w:left="3240" w:hanging="360"/>
+      </w:pPr>
+      <w:rPr>
+        <w:rFonts w:ascii="OpenSymbol" w:hAnsi="OpenSymbol" w:cs="OpenSymbol" w:hint="default"/>
+        <w:rFonts w:cs="OpenSymbol"/>
+      </w:rPr>
+    </w:lvl>
+    <w:lvl w:ilvl="8">
+      <w:start w:val="1"/>
+      <w:numFmt w:val="bullet"/>
+      <w:lvlText w:val="▪"/>
+      <w:lvlJc w:val="left"/>
+      <w:pPr>
+        <w:tabs>
+          <w:tab w:val="num" w:pos="3600"/>
+        </w:tabs>
+        <w:ind w:left="3600" w:hanging="360"/>
+      </w:pPr>
+      <w:rPr>
+        <w:rFonts w:ascii="OpenSymbol" w:hAnsi="OpenSymbol" w:cs="OpenSymbol" w:hint="default"/>
+        <w:rFonts w:cs="OpenSymbol"/>
+      </w:rPr>
+    </w:lvl>
+  </w:abstractNum>
+  <w:abstractNum w:abstractNumId="25">
     <w:lvl w:ilvl="0">
       <w:start w:val="1"/>
       <w:numFmt w:val="none"/>
@@ -7791,6 +8132,21 @@
   </w:num>
   <w:num w:numId="20">
     <w:abstractNumId w:val="20"/>
+  </w:num>
+  <w:num w:numId="21">
+    <w:abstractNumId w:val="21"/>
+  </w:num>
+  <w:num w:numId="22">
+    <w:abstractNumId w:val="22"/>
+  </w:num>
+  <w:num w:numId="23">
+    <w:abstractNumId w:val="23"/>
+  </w:num>
+  <w:num w:numId="24">
+    <w:abstractNumId w:val="24"/>
+  </w:num>
+  <w:num w:numId="25">
+    <w:abstractNumId w:val="25"/>
   </w:num>
 </w:numbering>
 </file>

</xml_diff>